<commit_message>
Methodology, Risk and cost amendments
Methodology and amendments to cost and risk analysis
</commit_message>
<xml_diff>
--- a/LewisFulljames-Dissertation-v5.docx
+++ b/LewisFulljames-Dissertation-v5.docx
@@ -245,7 +245,7 @@
             </w:rPr>
             <w:fldChar w:fldCharType="separate"/>
           </w:r>
-          <w:hyperlink w:anchor="_Toc1850630" w:history="1">
+          <w:hyperlink w:anchor="_Toc5390749" w:history="1">
             <w:r>
               <w:rPr>
                 <w:rStyle w:val="Hyperlink"/>
@@ -272,7 +272,7 @@
                 <w:noProof/>
                 <w:webHidden/>
               </w:rPr>
-              <w:instrText xml:space="preserve"> PAGEREF _Toc1850630 \h </w:instrText>
+              <w:instrText xml:space="preserve"> PAGEREF _Toc5390749 \h </w:instrText>
             </w:r>
             <w:r>
               <w:rPr>
@@ -315,7 +315,7 @@
               <w:lang w:eastAsia="en-GB"/>
             </w:rPr>
           </w:pPr>
-          <w:hyperlink w:anchor="_Toc1850631" w:history="1">
+          <w:hyperlink w:anchor="_Toc5390750" w:history="1">
             <w:r>
               <w:rPr>
                 <w:rStyle w:val="Hyperlink"/>
@@ -342,7 +342,7 @@
                 <w:noProof/>
                 <w:webHidden/>
               </w:rPr>
-              <w:instrText xml:space="preserve"> PAGEREF _Toc1850631 \h </w:instrText>
+              <w:instrText xml:space="preserve"> PAGEREF _Toc5390750 \h </w:instrText>
             </w:r>
             <w:r>
               <w:rPr>
@@ -385,7 +385,7 @@
               <w:lang w:eastAsia="en-GB"/>
             </w:rPr>
           </w:pPr>
-          <w:hyperlink w:anchor="_Toc1850632" w:history="1">
+          <w:hyperlink w:anchor="_Toc5390751" w:history="1">
             <w:r>
               <w:rPr>
                 <w:rStyle w:val="Hyperlink"/>
@@ -412,7 +412,7 @@
                 <w:noProof/>
                 <w:webHidden/>
               </w:rPr>
-              <w:instrText xml:space="preserve"> PAGEREF _Toc1850632 \h </w:instrText>
+              <w:instrText xml:space="preserve"> PAGEREF _Toc5390751 \h </w:instrText>
             </w:r>
             <w:r>
               <w:rPr>
@@ -455,7 +455,7 @@
               <w:lang w:eastAsia="en-GB"/>
             </w:rPr>
           </w:pPr>
-          <w:hyperlink w:anchor="_Toc1850633" w:history="1">
+          <w:hyperlink w:anchor="_Toc5390752" w:history="1">
             <w:r>
               <w:rPr>
                 <w:rStyle w:val="Hyperlink"/>
@@ -482,7 +482,7 @@
                 <w:noProof/>
                 <w:webHidden/>
               </w:rPr>
-              <w:instrText xml:space="preserve"> PAGEREF _Toc1850633 \h </w:instrText>
+              <w:instrText xml:space="preserve"> PAGEREF _Toc5390752 \h </w:instrText>
             </w:r>
             <w:r>
               <w:rPr>
@@ -525,7 +525,7 @@
               <w:lang w:eastAsia="en-GB"/>
             </w:rPr>
           </w:pPr>
-          <w:hyperlink w:anchor="_Toc1850634" w:history="1">
+          <w:hyperlink w:anchor="_Toc5390753" w:history="1">
             <w:r>
               <w:rPr>
                 <w:rStyle w:val="Hyperlink"/>
@@ -552,7 +552,7 @@
                 <w:noProof/>
                 <w:webHidden/>
               </w:rPr>
-              <w:instrText xml:space="preserve"> PAGEREF _Toc1850634 \h </w:instrText>
+              <w:instrText xml:space="preserve"> PAGEREF _Toc5390753 \h </w:instrText>
             </w:r>
             <w:r>
               <w:rPr>
@@ -595,7 +595,7 @@
               <w:lang w:eastAsia="en-GB"/>
             </w:rPr>
           </w:pPr>
-          <w:hyperlink w:anchor="_Toc1850635" w:history="1">
+          <w:hyperlink w:anchor="_Toc5390754" w:history="1">
             <w:r>
               <w:rPr>
                 <w:rStyle w:val="Hyperlink"/>
@@ -622,7 +622,7 @@
                 <w:noProof/>
                 <w:webHidden/>
               </w:rPr>
-              <w:instrText xml:space="preserve"> PAGEREF _Toc1850635 \h </w:instrText>
+              <w:instrText xml:space="preserve"> PAGEREF _Toc5390754 \h </w:instrText>
             </w:r>
             <w:r>
               <w:rPr>
@@ -665,7 +665,7 @@
               <w:lang w:eastAsia="en-GB"/>
             </w:rPr>
           </w:pPr>
-          <w:hyperlink w:anchor="_Toc1850636" w:history="1">
+          <w:hyperlink w:anchor="_Toc5390755" w:history="1">
             <w:r>
               <w:rPr>
                 <w:rStyle w:val="Hyperlink"/>
@@ -692,7 +692,7 @@
                 <w:noProof/>
                 <w:webHidden/>
               </w:rPr>
-              <w:instrText xml:space="preserve"> PAGEREF _Toc1850636 \h </w:instrText>
+              <w:instrText xml:space="preserve"> PAGEREF _Toc5390755 \h </w:instrText>
             </w:r>
             <w:r>
               <w:rPr>
@@ -712,7 +712,7 @@
                 <w:noProof/>
                 <w:webHidden/>
               </w:rPr>
-              <w:t>5</w:t>
+              <w:t>6</w:t>
             </w:r>
             <w:r>
               <w:rPr>
@@ -735,7 +735,7 @@
               <w:lang w:eastAsia="en-GB"/>
             </w:rPr>
           </w:pPr>
-          <w:hyperlink w:anchor="_Toc1850637" w:history="1">
+          <w:hyperlink w:anchor="_Toc5390756" w:history="1">
             <w:r>
               <w:rPr>
                 <w:rStyle w:val="Hyperlink"/>
@@ -762,7 +762,7 @@
                 <w:noProof/>
                 <w:webHidden/>
               </w:rPr>
-              <w:instrText xml:space="preserve"> PAGEREF _Toc1850637 \h </w:instrText>
+              <w:instrText xml:space="preserve"> PAGEREF _Toc5390756 \h </w:instrText>
             </w:r>
             <w:r>
               <w:rPr>
@@ -805,7 +805,7 @@
               <w:lang w:eastAsia="en-GB"/>
             </w:rPr>
           </w:pPr>
-          <w:hyperlink w:anchor="_Toc1850638" w:history="1">
+          <w:hyperlink w:anchor="_Toc5390757" w:history="1">
             <w:r>
               <w:rPr>
                 <w:rStyle w:val="Hyperlink"/>
@@ -832,7 +832,7 @@
                 <w:noProof/>
                 <w:webHidden/>
               </w:rPr>
-              <w:instrText xml:space="preserve"> PAGEREF _Toc1850638 \h </w:instrText>
+              <w:instrText xml:space="preserve"> PAGEREF _Toc5390757 \h </w:instrText>
             </w:r>
             <w:r>
               <w:rPr>
@@ -875,7 +875,7 @@
               <w:lang w:eastAsia="en-GB"/>
             </w:rPr>
           </w:pPr>
-          <w:hyperlink w:anchor="_Toc1850639" w:history="1">
+          <w:hyperlink w:anchor="_Toc5390758" w:history="1">
             <w:r>
               <w:rPr>
                 <w:rStyle w:val="Hyperlink"/>
@@ -902,7 +902,7 @@
                 <w:noProof/>
                 <w:webHidden/>
               </w:rPr>
-              <w:instrText xml:space="preserve"> PAGEREF _Toc1850639 \h </w:instrText>
+              <w:instrText xml:space="preserve"> PAGEREF _Toc5390758 \h </w:instrText>
             </w:r>
             <w:r>
               <w:rPr>
@@ -945,7 +945,7 @@
               <w:lang w:eastAsia="en-GB"/>
             </w:rPr>
           </w:pPr>
-          <w:hyperlink w:anchor="_Toc1850640" w:history="1">
+          <w:hyperlink w:anchor="_Toc5390759" w:history="1">
             <w:r>
               <w:rPr>
                 <w:rStyle w:val="Hyperlink"/>
@@ -972,7 +972,7 @@
                 <w:noProof/>
                 <w:webHidden/>
               </w:rPr>
-              <w:instrText xml:space="preserve"> PAGEREF _Toc1850640 \h </w:instrText>
+              <w:instrText xml:space="preserve"> PAGEREF _Toc5390759 \h </w:instrText>
             </w:r>
             <w:r>
               <w:rPr>
@@ -1015,7 +1015,7 @@
               <w:lang w:eastAsia="en-GB"/>
             </w:rPr>
           </w:pPr>
-          <w:hyperlink w:anchor="_Toc1850641" w:history="1">
+          <w:hyperlink w:anchor="_Toc5390760" w:history="1">
             <w:r>
               <w:rPr>
                 <w:rStyle w:val="Hyperlink"/>
@@ -1042,7 +1042,7 @@
                 <w:noProof/>
                 <w:webHidden/>
               </w:rPr>
-              <w:instrText xml:space="preserve"> PAGEREF _Toc1850641 \h </w:instrText>
+              <w:instrText xml:space="preserve"> PAGEREF _Toc5390760 \h </w:instrText>
             </w:r>
             <w:r>
               <w:rPr>
@@ -1085,7 +1085,7 @@
               <w:lang w:eastAsia="en-GB"/>
             </w:rPr>
           </w:pPr>
-          <w:hyperlink w:anchor="_Toc1850642" w:history="1">
+          <w:hyperlink w:anchor="_Toc5390761" w:history="1">
             <w:r>
               <w:rPr>
                 <w:rStyle w:val="Hyperlink"/>
@@ -1112,7 +1112,7 @@
                 <w:noProof/>
                 <w:webHidden/>
               </w:rPr>
-              <w:instrText xml:space="preserve"> PAGEREF _Toc1850642 \h </w:instrText>
+              <w:instrText xml:space="preserve"> PAGEREF _Toc5390761 \h </w:instrText>
             </w:r>
             <w:r>
               <w:rPr>
@@ -1155,13 +1155,13 @@
               <w:lang w:eastAsia="en-GB"/>
             </w:rPr>
           </w:pPr>
-          <w:hyperlink w:anchor="_Toc1850643" w:history="1">
+          <w:hyperlink w:anchor="_Toc5390762" w:history="1">
             <w:r>
               <w:rPr>
                 <w:rStyle w:val="Hyperlink"/>
                 <w:noProof/>
               </w:rPr>
-              <w:t>Diagrams …..</w:t>
+              <w:t>Project Management</w:t>
             </w:r>
             <w:r>
               <w:rPr>
@@ -1182,7 +1182,7 @@
                 <w:noProof/>
                 <w:webHidden/>
               </w:rPr>
-              <w:instrText xml:space="preserve"> PAGEREF _Toc1850643 \h </w:instrText>
+              <w:instrText xml:space="preserve"> PAGEREF _Toc5390762 \h </w:instrText>
             </w:r>
             <w:r>
               <w:rPr>
@@ -1225,13 +1225,13 @@
               <w:lang w:eastAsia="en-GB"/>
             </w:rPr>
           </w:pPr>
-          <w:hyperlink w:anchor="_Toc1850644" w:history="1">
+          <w:hyperlink w:anchor="_Toc5390763" w:history="1">
             <w:r>
               <w:rPr>
                 <w:rStyle w:val="Hyperlink"/>
                 <w:noProof/>
               </w:rPr>
-              <w:t>Design …..</w:t>
+              <w:t>Software Development</w:t>
             </w:r>
             <w:r>
               <w:rPr>
@@ -1252,7 +1252,7 @@
                 <w:noProof/>
                 <w:webHidden/>
               </w:rPr>
-              <w:instrText xml:space="preserve"> PAGEREF _Toc1850644 \h </w:instrText>
+              <w:instrText xml:space="preserve"> PAGEREF _Toc5390763 \h </w:instrText>
             </w:r>
             <w:r>
               <w:rPr>
@@ -1272,7 +1272,7 @@
                 <w:noProof/>
                 <w:webHidden/>
               </w:rPr>
-              <w:t>13</w:t>
+              <w:t>14</w:t>
             </w:r>
             <w:r>
               <w:rPr>
@@ -1295,13 +1295,13 @@
               <w:lang w:eastAsia="en-GB"/>
             </w:rPr>
           </w:pPr>
-          <w:hyperlink w:anchor="_Toc1850645" w:history="1">
+          <w:hyperlink w:anchor="_Toc5390764" w:history="1">
             <w:r>
               <w:rPr>
                 <w:rStyle w:val="Hyperlink"/>
                 <w:noProof/>
               </w:rPr>
-              <w:t>Implementation …..</w:t>
+              <w:t>Toolsets and Machine Environments</w:t>
             </w:r>
             <w:r>
               <w:rPr>
@@ -1322,7 +1322,7 @@
                 <w:noProof/>
                 <w:webHidden/>
               </w:rPr>
-              <w:instrText xml:space="preserve"> PAGEREF _Toc1850645 \h </w:instrText>
+              <w:instrText xml:space="preserve"> PAGEREF _Toc5390764 \h </w:instrText>
             </w:r>
             <w:r>
               <w:rPr>
@@ -1342,7 +1342,77 @@
                 <w:noProof/>
                 <w:webHidden/>
               </w:rPr>
-              <w:t>13</w:t>
+              <w:t>14</w:t>
+            </w:r>
+            <w:r>
+              <w:rPr>
+                <w:noProof/>
+                <w:webHidden/>
+              </w:rPr>
+              <w:fldChar w:fldCharType="end"/>
+            </w:r>
+          </w:hyperlink>
+        </w:p>
+        <w:p>
+          <w:pPr>
+            <w:pStyle w:val="TOC1"/>
+            <w:tabs>
+              <w:tab w:val="right" w:leader="dot" w:pos="9016"/>
+            </w:tabs>
+            <w:rPr>
+              <w:rFonts w:eastAsiaTheme="minorEastAsia"/>
+              <w:noProof/>
+              <w:lang w:eastAsia="en-GB"/>
+            </w:rPr>
+          </w:pPr>
+          <w:hyperlink w:anchor="_Toc5390765" w:history="1">
+            <w:r>
+              <w:rPr>
+                <w:rStyle w:val="Hyperlink"/>
+                <w:noProof/>
+              </w:rPr>
+              <w:t>Design, Development and Evaluation</w:t>
+            </w:r>
+            <w:r>
+              <w:rPr>
+                <w:noProof/>
+                <w:webHidden/>
+              </w:rPr>
+              <w:tab/>
+            </w:r>
+            <w:r>
+              <w:rPr>
+                <w:noProof/>
+                <w:webHidden/>
+              </w:rPr>
+              <w:fldChar w:fldCharType="begin"/>
+            </w:r>
+            <w:r>
+              <w:rPr>
+                <w:noProof/>
+                <w:webHidden/>
+              </w:rPr>
+              <w:instrText xml:space="preserve"> PAGEREF _Toc5390765 \h </w:instrText>
+            </w:r>
+            <w:r>
+              <w:rPr>
+                <w:noProof/>
+                <w:webHidden/>
+              </w:rPr>
+            </w:r>
+            <w:r>
+              <w:rPr>
+                <w:noProof/>
+                <w:webHidden/>
+              </w:rPr>
+              <w:fldChar w:fldCharType="separate"/>
+            </w:r>
+            <w:r>
+              <w:rPr>
+                <w:noProof/>
+                <w:webHidden/>
+              </w:rPr>
+              <w:t>15</w:t>
             </w:r>
             <w:r>
               <w:rPr>
@@ -1365,12 +1435,432 @@
               <w:lang w:eastAsia="en-GB"/>
             </w:rPr>
           </w:pPr>
-          <w:hyperlink w:anchor="_Toc1850646" w:history="1">
+          <w:hyperlink w:anchor="_Toc5390766" w:history="1">
             <w:r>
               <w:rPr>
                 <w:rStyle w:val="Hyperlink"/>
                 <w:noProof/>
               </w:rPr>
+              <w:t>Requirements elicitation, collection and analysis</w:t>
+            </w:r>
+            <w:r>
+              <w:rPr>
+                <w:noProof/>
+                <w:webHidden/>
+              </w:rPr>
+              <w:tab/>
+            </w:r>
+            <w:r>
+              <w:rPr>
+                <w:noProof/>
+                <w:webHidden/>
+              </w:rPr>
+              <w:fldChar w:fldCharType="begin"/>
+            </w:r>
+            <w:r>
+              <w:rPr>
+                <w:noProof/>
+                <w:webHidden/>
+              </w:rPr>
+              <w:instrText xml:space="preserve"> PAGEREF _Toc5390766 \h </w:instrText>
+            </w:r>
+            <w:r>
+              <w:rPr>
+                <w:noProof/>
+                <w:webHidden/>
+              </w:rPr>
+            </w:r>
+            <w:r>
+              <w:rPr>
+                <w:noProof/>
+                <w:webHidden/>
+              </w:rPr>
+              <w:fldChar w:fldCharType="separate"/>
+            </w:r>
+            <w:r>
+              <w:rPr>
+                <w:noProof/>
+                <w:webHidden/>
+              </w:rPr>
+              <w:t>15</w:t>
+            </w:r>
+            <w:r>
+              <w:rPr>
+                <w:noProof/>
+                <w:webHidden/>
+              </w:rPr>
+              <w:fldChar w:fldCharType="end"/>
+            </w:r>
+          </w:hyperlink>
+        </w:p>
+        <w:p>
+          <w:pPr>
+            <w:pStyle w:val="TOC3"/>
+            <w:tabs>
+              <w:tab w:val="right" w:leader="dot" w:pos="9016"/>
+            </w:tabs>
+            <w:rPr>
+              <w:rFonts w:eastAsiaTheme="minorEastAsia"/>
+              <w:noProof/>
+              <w:lang w:eastAsia="en-GB"/>
+            </w:rPr>
+          </w:pPr>
+          <w:hyperlink w:anchor="_Toc5390767" w:history="1">
+            <w:r>
+              <w:rPr>
+                <w:rStyle w:val="Hyperlink"/>
+                <w:noProof/>
+              </w:rPr>
+              <w:t>Risk Analysis Diagram</w:t>
+            </w:r>
+            <w:r>
+              <w:rPr>
+                <w:noProof/>
+                <w:webHidden/>
+              </w:rPr>
+              <w:tab/>
+            </w:r>
+            <w:r>
+              <w:rPr>
+                <w:noProof/>
+                <w:webHidden/>
+              </w:rPr>
+              <w:fldChar w:fldCharType="begin"/>
+            </w:r>
+            <w:r>
+              <w:rPr>
+                <w:noProof/>
+                <w:webHidden/>
+              </w:rPr>
+              <w:instrText xml:space="preserve"> PAGEREF _Toc5390767 \h </w:instrText>
+            </w:r>
+            <w:r>
+              <w:rPr>
+                <w:noProof/>
+                <w:webHidden/>
+              </w:rPr>
+            </w:r>
+            <w:r>
+              <w:rPr>
+                <w:noProof/>
+                <w:webHidden/>
+              </w:rPr>
+              <w:fldChar w:fldCharType="separate"/>
+            </w:r>
+            <w:r>
+              <w:rPr>
+                <w:noProof/>
+                <w:webHidden/>
+              </w:rPr>
+              <w:t>16</w:t>
+            </w:r>
+            <w:r>
+              <w:rPr>
+                <w:noProof/>
+                <w:webHidden/>
+              </w:rPr>
+              <w:fldChar w:fldCharType="end"/>
+            </w:r>
+          </w:hyperlink>
+        </w:p>
+        <w:p>
+          <w:pPr>
+            <w:pStyle w:val="TOC3"/>
+            <w:tabs>
+              <w:tab w:val="right" w:leader="dot" w:pos="9016"/>
+            </w:tabs>
+            <w:rPr>
+              <w:rFonts w:eastAsiaTheme="minorEastAsia"/>
+              <w:noProof/>
+              <w:lang w:eastAsia="en-GB"/>
+            </w:rPr>
+          </w:pPr>
+          <w:hyperlink w:anchor="_Toc5390768" w:history="1">
+            <w:r>
+              <w:rPr>
+                <w:rStyle w:val="Hyperlink"/>
+                <w:noProof/>
+              </w:rPr>
+              <w:t>Cost Analysis Diagram</w:t>
+            </w:r>
+            <w:r>
+              <w:rPr>
+                <w:noProof/>
+                <w:webHidden/>
+              </w:rPr>
+              <w:tab/>
+            </w:r>
+            <w:r>
+              <w:rPr>
+                <w:noProof/>
+                <w:webHidden/>
+              </w:rPr>
+              <w:fldChar w:fldCharType="begin"/>
+            </w:r>
+            <w:r>
+              <w:rPr>
+                <w:noProof/>
+                <w:webHidden/>
+              </w:rPr>
+              <w:instrText xml:space="preserve"> PAGEREF _Toc5390768 \h </w:instrText>
+            </w:r>
+            <w:r>
+              <w:rPr>
+                <w:noProof/>
+                <w:webHidden/>
+              </w:rPr>
+            </w:r>
+            <w:r>
+              <w:rPr>
+                <w:noProof/>
+                <w:webHidden/>
+              </w:rPr>
+              <w:fldChar w:fldCharType="separate"/>
+            </w:r>
+            <w:r>
+              <w:rPr>
+                <w:noProof/>
+                <w:webHidden/>
+              </w:rPr>
+              <w:t>18</w:t>
+            </w:r>
+            <w:r>
+              <w:rPr>
+                <w:noProof/>
+                <w:webHidden/>
+              </w:rPr>
+              <w:fldChar w:fldCharType="end"/>
+            </w:r>
+          </w:hyperlink>
+        </w:p>
+        <w:p>
+          <w:pPr>
+            <w:pStyle w:val="TOC2"/>
+            <w:tabs>
+              <w:tab w:val="right" w:leader="dot" w:pos="9016"/>
+            </w:tabs>
+            <w:rPr>
+              <w:rFonts w:eastAsiaTheme="minorEastAsia"/>
+              <w:noProof/>
+              <w:lang w:eastAsia="en-GB"/>
+            </w:rPr>
+          </w:pPr>
+          <w:hyperlink w:anchor="_Toc5390769" w:history="1">
+            <w:r>
+              <w:rPr>
+                <w:rStyle w:val="Hyperlink"/>
+                <w:noProof/>
+              </w:rPr>
+              <w:t>Diagrams …..</w:t>
+            </w:r>
+            <w:r>
+              <w:rPr>
+                <w:noProof/>
+                <w:webHidden/>
+              </w:rPr>
+              <w:tab/>
+            </w:r>
+            <w:r>
+              <w:rPr>
+                <w:noProof/>
+                <w:webHidden/>
+              </w:rPr>
+              <w:fldChar w:fldCharType="begin"/>
+            </w:r>
+            <w:r>
+              <w:rPr>
+                <w:noProof/>
+                <w:webHidden/>
+              </w:rPr>
+              <w:instrText xml:space="preserve"> PAGEREF _Toc5390769 \h </w:instrText>
+            </w:r>
+            <w:r>
+              <w:rPr>
+                <w:noProof/>
+                <w:webHidden/>
+              </w:rPr>
+            </w:r>
+            <w:r>
+              <w:rPr>
+                <w:noProof/>
+                <w:webHidden/>
+              </w:rPr>
+              <w:fldChar w:fldCharType="separate"/>
+            </w:r>
+            <w:r>
+              <w:rPr>
+                <w:noProof/>
+                <w:webHidden/>
+              </w:rPr>
+              <w:t>18</w:t>
+            </w:r>
+            <w:r>
+              <w:rPr>
+                <w:noProof/>
+                <w:webHidden/>
+              </w:rPr>
+              <w:fldChar w:fldCharType="end"/>
+            </w:r>
+          </w:hyperlink>
+        </w:p>
+        <w:p>
+          <w:pPr>
+            <w:pStyle w:val="TOC2"/>
+            <w:tabs>
+              <w:tab w:val="right" w:leader="dot" w:pos="9016"/>
+            </w:tabs>
+            <w:rPr>
+              <w:rFonts w:eastAsiaTheme="minorEastAsia"/>
+              <w:noProof/>
+              <w:lang w:eastAsia="en-GB"/>
+            </w:rPr>
+          </w:pPr>
+          <w:hyperlink w:anchor="_Toc5390770" w:history="1">
+            <w:r>
+              <w:rPr>
+                <w:rStyle w:val="Hyperlink"/>
+                <w:noProof/>
+              </w:rPr>
+              <w:t>Design …..</w:t>
+            </w:r>
+            <w:r>
+              <w:rPr>
+                <w:noProof/>
+                <w:webHidden/>
+              </w:rPr>
+              <w:tab/>
+            </w:r>
+            <w:r>
+              <w:rPr>
+                <w:noProof/>
+                <w:webHidden/>
+              </w:rPr>
+              <w:fldChar w:fldCharType="begin"/>
+            </w:r>
+            <w:r>
+              <w:rPr>
+                <w:noProof/>
+                <w:webHidden/>
+              </w:rPr>
+              <w:instrText xml:space="preserve"> PAGEREF _Toc5390770 \h </w:instrText>
+            </w:r>
+            <w:r>
+              <w:rPr>
+                <w:noProof/>
+                <w:webHidden/>
+              </w:rPr>
+            </w:r>
+            <w:r>
+              <w:rPr>
+                <w:noProof/>
+                <w:webHidden/>
+              </w:rPr>
+              <w:fldChar w:fldCharType="separate"/>
+            </w:r>
+            <w:r>
+              <w:rPr>
+                <w:noProof/>
+                <w:webHidden/>
+              </w:rPr>
+              <w:t>18</w:t>
+            </w:r>
+            <w:r>
+              <w:rPr>
+                <w:noProof/>
+                <w:webHidden/>
+              </w:rPr>
+              <w:fldChar w:fldCharType="end"/>
+            </w:r>
+          </w:hyperlink>
+        </w:p>
+        <w:p>
+          <w:pPr>
+            <w:pStyle w:val="TOC2"/>
+            <w:tabs>
+              <w:tab w:val="right" w:leader="dot" w:pos="9016"/>
+            </w:tabs>
+            <w:rPr>
+              <w:rFonts w:eastAsiaTheme="minorEastAsia"/>
+              <w:noProof/>
+              <w:lang w:eastAsia="en-GB"/>
+            </w:rPr>
+          </w:pPr>
+          <w:hyperlink w:anchor="_Toc5390771" w:history="1">
+            <w:r>
+              <w:rPr>
+                <w:rStyle w:val="Hyperlink"/>
+                <w:noProof/>
+              </w:rPr>
+              <w:t>Implementation …..</w:t>
+            </w:r>
+            <w:r>
+              <w:rPr>
+                <w:noProof/>
+                <w:webHidden/>
+              </w:rPr>
+              <w:tab/>
+            </w:r>
+            <w:r>
+              <w:rPr>
+                <w:noProof/>
+                <w:webHidden/>
+              </w:rPr>
+              <w:fldChar w:fldCharType="begin"/>
+            </w:r>
+            <w:r>
+              <w:rPr>
+                <w:noProof/>
+                <w:webHidden/>
+              </w:rPr>
+              <w:instrText xml:space="preserve"> PAGEREF _Toc5390771 \h </w:instrText>
+            </w:r>
+            <w:r>
+              <w:rPr>
+                <w:noProof/>
+                <w:webHidden/>
+              </w:rPr>
+            </w:r>
+            <w:r>
+              <w:rPr>
+                <w:noProof/>
+                <w:webHidden/>
+              </w:rPr>
+              <w:fldChar w:fldCharType="separate"/>
+            </w:r>
+            <w:r>
+              <w:rPr>
+                <w:noProof/>
+                <w:webHidden/>
+              </w:rPr>
+              <w:t>18</w:t>
+            </w:r>
+            <w:r>
+              <w:rPr>
+                <w:noProof/>
+                <w:webHidden/>
+              </w:rPr>
+              <w:fldChar w:fldCharType="end"/>
+            </w:r>
+          </w:hyperlink>
+        </w:p>
+        <w:p>
+          <w:pPr>
+            <w:pStyle w:val="TOC2"/>
+            <w:tabs>
+              <w:tab w:val="right" w:leader="dot" w:pos="9016"/>
+            </w:tabs>
+            <w:rPr>
+              <w:rFonts w:eastAsiaTheme="minorEastAsia"/>
+              <w:noProof/>
+              <w:lang w:eastAsia="en-GB"/>
+            </w:rPr>
+          </w:pPr>
+          <w:hyperlink w:anchor="_Toc5390772" w:history="1">
+            <w:r>
+              <w:rPr>
+                <w:rStyle w:val="Hyperlink"/>
+                <w:noProof/>
+              </w:rPr>
               <w:t>Evaluation …..</w:t>
             </w:r>
             <w:r>
@@ -1392,7 +1882,7 @@
                 <w:noProof/>
                 <w:webHidden/>
               </w:rPr>
-              <w:instrText xml:space="preserve"> PAGEREF _Toc1850646 \h </w:instrText>
+              <w:instrText xml:space="preserve"> PAGEREF _Toc5390772 \h </w:instrText>
             </w:r>
             <w:r>
               <w:rPr>
@@ -1412,7 +1902,7 @@
                 <w:noProof/>
                 <w:webHidden/>
               </w:rPr>
-              <w:t>13</w:t>
+              <w:t>18</w:t>
             </w:r>
             <w:r>
               <w:rPr>
@@ -1435,7 +1925,7 @@
               <w:lang w:eastAsia="en-GB"/>
             </w:rPr>
           </w:pPr>
-          <w:hyperlink w:anchor="_Toc1850647" w:history="1">
+          <w:hyperlink w:anchor="_Toc5390773" w:history="1">
             <w:r>
               <w:rPr>
                 <w:rStyle w:val="Hyperlink"/>
@@ -1462,7 +1952,7 @@
                 <w:noProof/>
                 <w:webHidden/>
               </w:rPr>
-              <w:instrText xml:space="preserve"> PAGEREF _Toc1850647 \h </w:instrText>
+              <w:instrText xml:space="preserve"> PAGEREF _Toc5390773 \h </w:instrText>
             </w:r>
             <w:r>
               <w:rPr>
@@ -1482,7 +1972,7 @@
                 <w:noProof/>
                 <w:webHidden/>
               </w:rPr>
-              <w:t>14</w:t>
+              <w:t>20</w:t>
             </w:r>
             <w:r>
               <w:rPr>
@@ -1512,18 +2002,12 @@
     <w:p/>
     <w:p/>
     <w:p/>
-    <w:p/>
-    <w:p/>
-    <w:p/>
-    <w:p/>
-    <w:p/>
     <w:p>
       <w:pPr>
         <w:pStyle w:val="Heading1"/>
       </w:pPr>
-      <w:bookmarkStart w:id="2" w:name="_Toc1850630"/>
-      <w:r>
-        <w:lastRenderedPageBreak/>
+      <w:bookmarkStart w:id="2" w:name="_Toc5390749"/>
+      <w:r>
         <w:t>Abstract</w:t>
       </w:r>
       <w:bookmarkEnd w:id="2"/>
@@ -1618,9 +2102,8 @@
       <w:pPr>
         <w:pStyle w:val="Heading1"/>
       </w:pPr>
-      <w:bookmarkStart w:id="3" w:name="_Toc1850631"/>
-      <w:r>
-        <w:lastRenderedPageBreak/>
+      <w:bookmarkStart w:id="3" w:name="_Toc5390750"/>
+      <w:r>
         <w:t>Introduction</w:t>
       </w:r>
       <w:bookmarkEnd w:id="3"/>
@@ -1629,7 +2112,7 @@
       <w:pPr>
         <w:pStyle w:val="Heading2"/>
       </w:pPr>
-      <w:bookmarkStart w:id="4" w:name="_Toc1850632"/>
+      <w:bookmarkStart w:id="4" w:name="_Toc5390751"/>
       <w:r>
         <w:t>Why was the project done?</w:t>
       </w:r>
@@ -1755,7 +2238,6 @@
           <w:id w:val="-1497647043"/>
           <w:citation/>
         </w:sdtPr>
-        <w:sdtEndPr/>
         <w:sdtContent>
           <w:r>
             <w:fldChar w:fldCharType="begin"/>
@@ -1797,7 +2279,6 @@
           <w:id w:val="1486358485"/>
           <w:citation/>
         </w:sdtPr>
-        <w:sdtEndPr/>
         <w:sdtContent>
           <w:r>
             <w:fldChar w:fldCharType="begin"/>
@@ -1833,7 +2314,6 @@
           <w:id w:val="-148064254"/>
           <w:citation/>
         </w:sdtPr>
-        <w:sdtEndPr/>
         <w:sdtContent>
           <w:r>
             <w:fldChar w:fldCharType="begin"/>
@@ -1878,7 +2358,6 @@
           <w:id w:val="-129480202"/>
           <w:citation/>
         </w:sdtPr>
-        <w:sdtEndPr/>
         <w:sdtContent>
           <w:r>
             <w:fldChar w:fldCharType="begin"/>
@@ -1916,7 +2395,6 @@
           <w:id w:val="-240341497"/>
           <w:citation/>
         </w:sdtPr>
-        <w:sdtEndPr/>
         <w:sdtContent>
           <w:r>
             <w:fldChar w:fldCharType="begin"/>
@@ -1943,7 +2421,6 @@
           <w:id w:val="-1722975720"/>
           <w:citation/>
         </w:sdtPr>
-        <w:sdtEndPr/>
         <w:sdtContent>
           <w:r>
             <w:fldChar w:fldCharType="begin"/>
@@ -1985,7 +2462,6 @@
           <w:id w:val="949755154"/>
           <w:citation/>
         </w:sdtPr>
-        <w:sdtEndPr/>
         <w:sdtContent>
           <w:r>
             <w:fldChar w:fldCharType="begin"/>
@@ -2012,7 +2488,6 @@
           <w:id w:val="-71205824"/>
           <w:citation/>
         </w:sdtPr>
-        <w:sdtEndPr/>
         <w:sdtContent>
           <w:r>
             <w:fldChar w:fldCharType="begin"/>
@@ -2085,9 +2560,8 @@
       <w:pPr>
         <w:pStyle w:val="Heading1"/>
       </w:pPr>
-      <w:bookmarkStart w:id="5" w:name="_Toc1850633"/>
-      <w:r>
-        <w:lastRenderedPageBreak/>
+      <w:bookmarkStart w:id="5" w:name="_Toc5390752"/>
+      <w:r>
         <w:t>Literature Review</w:t>
       </w:r>
       <w:bookmarkEnd w:id="5"/>
@@ -2125,7 +2599,7 @@
       <w:pPr>
         <w:pStyle w:val="Heading2"/>
       </w:pPr>
-      <w:bookmarkStart w:id="6" w:name="_Toc1850634"/>
+      <w:bookmarkStart w:id="6" w:name="_Toc5390753"/>
       <w:r>
         <w:t>Pros/Cons of moving to the cloud</w:t>
       </w:r>
@@ -2594,7 +3068,7 @@
           <w:color w:val="auto"/>
         </w:rPr>
       </w:pPr>
-      <w:bookmarkStart w:id="7" w:name="_Toc1850635"/>
+      <w:bookmarkStart w:id="7" w:name="_Toc5390754"/>
       <w:r>
         <w:t>Benefits of Cloud Computing</w:t>
       </w:r>
@@ -3010,7 +3484,7 @@
       <w:pPr>
         <w:pStyle w:val="Heading3"/>
       </w:pPr>
-      <w:bookmarkStart w:id="8" w:name="_Toc1850636"/>
+      <w:bookmarkStart w:id="8" w:name="_Toc5390755"/>
       <w:r>
         <w:t>Drawbacks of Cloud Computing</w:t>
       </w:r>
@@ -3072,14 +3546,7 @@
         <w:rPr>
           <w:noProof/>
         </w:rPr>
-        <w:t xml:space="preserve">Sitaram &amp; </w:t>
-      </w:r>
-      <w:r>
-        <w:rPr>
-          <w:noProof/>
-        </w:rPr>
-        <w:lastRenderedPageBreak/>
-        <w:t>Manjunath</w:t>
+        <w:t>Sitaram &amp; Manjunath</w:t>
       </w:r>
       <w:r>
         <w:t xml:space="preserve"> (2010, 13) </w:t>
@@ -3371,7 +3838,7 @@
       <w:pPr>
         <w:pStyle w:val="Heading2"/>
       </w:pPr>
-      <w:bookmarkStart w:id="9" w:name="_Toc1850637"/>
+      <w:bookmarkStart w:id="9" w:name="_Toc5390756"/>
       <w:r>
         <w:t>Cloud Models</w:t>
       </w:r>
@@ -3384,7 +3851,7 @@
       <w:pPr>
         <w:pStyle w:val="Heading3"/>
       </w:pPr>
-      <w:bookmarkStart w:id="10" w:name="_Toc1850638"/>
+      <w:bookmarkStart w:id="10" w:name="_Toc5390757"/>
       <w:r>
         <w:t>Infrastructure-as-a-Service: IaaS</w:t>
       </w:r>
@@ -4051,14 +4518,7 @@
         <w:rPr>
           <w:noProof/>
         </w:rPr>
-        <w:t xml:space="preserve"> “quick scaling capacity, both up and down”, as well as a pay-as-you-</w:t>
-      </w:r>
-      <w:r>
-        <w:rPr>
-          <w:noProof/>
-        </w:rPr>
-        <w:lastRenderedPageBreak/>
-        <w:t>go payment plan which allows for “cost savings without giving up speed, reliability, flexibility, and performance”</w:t>
+        <w:t xml:space="preserve"> “quick scaling capacity, both up and down”, as well as a pay-as-you-go payment plan which allows for “cost savings without giving up speed, reliability, flexibility, and performance”</w:t>
       </w:r>
       <w:r>
         <w:rPr>
@@ -5126,14 +5586,7 @@
         <w:rPr>
           <w:noProof/>
         </w:rPr>
-        <w:t xml:space="preserve">platforms are required for management platforms to operate and what they can bring to an </w:t>
-      </w:r>
-      <w:r>
-        <w:rPr>
-          <w:noProof/>
-        </w:rPr>
-        <w:lastRenderedPageBreak/>
-        <w:t xml:space="preserve">organisations cloud deployment. </w:t>
+        <w:t xml:space="preserve">platforms are required for management platforms to operate and what they can bring to an organisations cloud deployment. </w:t>
       </w:r>
       <w:r>
         <w:rPr>
@@ -5288,7 +5741,7 @@
           <w:noProof/>
         </w:rPr>
       </w:pPr>
-      <w:bookmarkStart w:id="11" w:name="_Toc1850639"/>
+      <w:bookmarkStart w:id="11" w:name="_Toc5390758"/>
       <w:r>
         <w:rPr>
           <w:noProof/>
@@ -6003,7 +6456,6 @@
         <w:rPr>
           <w:noProof/>
         </w:rPr>
-        <w:lastRenderedPageBreak/>
         <w:t>Additionally</w:t>
       </w:r>
       <w:r>
@@ -6423,7 +6875,7 @@
           <w:noProof/>
         </w:rPr>
       </w:pPr>
-      <w:bookmarkStart w:id="12" w:name="_Toc1850640"/>
+      <w:bookmarkStart w:id="12" w:name="_Toc5390759"/>
       <w:r>
         <w:rPr>
           <w:noProof/>
@@ -7080,14 +7532,7 @@
         <w:rPr>
           <w:noProof/>
         </w:rPr>
-        <w:t xml:space="preserve"> of software in an </w:t>
-      </w:r>
-      <w:r>
-        <w:rPr>
-          <w:noProof/>
-        </w:rPr>
-        <w:lastRenderedPageBreak/>
-        <w:t xml:space="preserve">organisation. This is due to </w:t>
+        <w:t xml:space="preserve"> of software in an organisation. This is due to </w:t>
       </w:r>
       <w:r>
         <w:rPr>
@@ -7800,7 +8245,7 @@
           <w:color w:val="FF0000"/>
         </w:rPr>
       </w:pPr>
-      <w:bookmarkStart w:id="13" w:name="_Toc1850641"/>
+      <w:bookmarkStart w:id="13" w:name="_Toc5390760"/>
       <w:r>
         <w:rPr>
           <w:noProof/>
@@ -8057,7 +8502,6 @@
         <w:rPr>
           <w:noProof/>
         </w:rPr>
-        <w:lastRenderedPageBreak/>
         <w:t>Below is a table showing the traits of each cloud model, derived from the previous literature. This table can be used to select the right cloud model for particular cloud migration.  For the cloud migration of Beacon Inc., both IaaS and PaaS will be utilised. IaaS will be used for data storage and web servers due to higher control over infrastructure, security and extensibility. PaaS has characteristics suited for the use of computation, backups, big data, due to accelerated development and deployment and having low complexity for integration. Furthermore, a migration to a SaaS solution for services such as email or office applications would be recommended to reduce costs and introduce more collaboration within the organisation.</w:t>
       </w:r>
     </w:p>
@@ -9848,7 +10292,6 @@
         <w:rPr>
           <w:rFonts w:ascii="Calibri" w:hAnsi="Calibri" w:cs="Calibri"/>
         </w:rPr>
-        <w:lastRenderedPageBreak/>
         <w:t xml:space="preserve">Processes are in place for organisations to understand the risks they face when moving to the cloud. </w:t>
       </w:r>
       <w:r>
@@ -10252,9 +10695,8 @@
       <w:pPr>
         <w:pStyle w:val="Heading1"/>
       </w:pPr>
-      <w:bookmarkStart w:id="14" w:name="_Toc1850642"/>
-      <w:r>
-        <w:lastRenderedPageBreak/>
+      <w:bookmarkStart w:id="14" w:name="_Toc5390761"/>
+      <w:r>
         <w:t>Methodology</w:t>
       </w:r>
       <w:bookmarkEnd w:id="14"/>
@@ -10263,610 +10705,1435 @@
       <w:pPr>
         <w:pStyle w:val="Heading2"/>
       </w:pPr>
-      <w:r>
-        <w:t xml:space="preserve">Project Management </w:t>
-      </w:r>
+      <w:bookmarkStart w:id="15" w:name="_Toc5390762"/>
+      <w:r>
+        <w:t>Project Management</w:t>
+      </w:r>
+      <w:bookmarkEnd w:id="15"/>
+      <w:r>
+        <w:t xml:space="preserve"> </w:t>
+      </w:r>
+    </w:p>
+    <w:p>
+      <w:r>
+        <w:t xml:space="preserve">Project management was used throughout the planning, designing, development and testing of the artefact as well as the creation of this report. </w:t>
+      </w:r>
+    </w:p>
+    <w:p>
+      <w:r>
+        <w:t>The reason I chose the waterfall model was that the deployment of resources to a cloud vendor could not be completed until adequate research has been concluded. Clear documentation and diagrams are one of the waterfalls main strengths,  so was well suited to this project. Developing a knowledge of the needs and desires of Beacon Inc. prevents unexpected costs from unrequired resources and/or services being deployed. With this knowledge, a targeted solution can be developed allowing them to achieve their long term business goals. This continues into the testing phase as this cannot be completed until the deployment phase is complete, and if the development phase needed to be returned to all the testing would need to be redone. This linear pattern is common across the whole project and was predicted before development had begun.</w:t>
+      </w:r>
+    </w:p>
+    <w:p>
+      <w:r>
+        <w:t xml:space="preserve"> This is why I decided to choose the waterfall model, as the first two stages of the waterfall model are a dedication to requirement gathering and system design, which allows me to develop a solution with all the required information to succeed. The result of requirement gathering was a cost analysis of four of the largest cloud providers (Google Cloud, Amazon Web Services, Microsoft Azure, and IBM Cloud) (Dignan, 2018). The cost analysis also allowed for a further understanding of the individual resources and what they can offer Beacon Inc. In addition to the cost analysis a risk analysis was developed showing the standards, certifications and regulations each cloud vendor adheres to. Where in the world they apply and what resources they exclude from the standard, certification or regulation. Finally, two infrastructure diagrams were produced as part of the system design phase. One showing Beacon Inc.’s current internal infrastructure and another showing how the cloud resources would be deployed and configured in the cloud. Once this planning phase was complete I could move onto the next step which was the implementation and integration steps where I developed the deployment scripts, as we now know what resources to deploy and which cloud vendor we will be deploying to. I used Jinja and YAML to develop my deployment scripts, as well as the Google cloud GUI to deploy PaaS resources such as Cloud IoT Core.</w:t>
+      </w:r>
+    </w:p>
+    <w:p>
+      <w:r>
+        <w:t xml:space="preserve">The final stages of the waterfall model involved testing the deployment scripts. I experimented with a number of API testing suites these include Postman, SOAPUI, and </w:t>
+      </w:r>
+      <w:proofErr w:type="spellStart"/>
+      <w:r>
+        <w:t>Katalon</w:t>
+      </w:r>
+      <w:proofErr w:type="spellEnd"/>
+      <w:r>
+        <w:t xml:space="preserve"> Studio (</w:t>
+      </w:r>
+      <w:proofErr w:type="spellStart"/>
+      <w:r>
+        <w:t>Aldaine</w:t>
+      </w:r>
+      <w:proofErr w:type="spellEnd"/>
+      <w:r>
+        <w:t xml:space="preserve">, 2018). I decided to use Postman due to its simple UI and its ease to design test cases and visualising data with informative graphs. Postman was then used to test various sized </w:t>
+      </w:r>
+      <w:proofErr w:type="spellStart"/>
+      <w:r>
+        <w:t>Bitnami</w:t>
+      </w:r>
+      <w:proofErr w:type="spellEnd"/>
+      <w:r>
+        <w:t xml:space="preserve"> LAMP stack VM’s (1 CPU, 2 CPU’s, 4 CPU’s, 8 CPU’s) with a number of endpoints, to the VM’s which performed best for Beacon Inc’s needs. </w:t>
+      </w:r>
+    </w:p>
+    <w:p>
+      <w:r>
+        <w:t>The waterfall model is less popular today due to the rising popularity of agile methodologies, due to software being too susceptible to change causing the need for software to be more flexible. This is one of the downsides of the waterfall model, its inability to respond to change, when a change occurs steps will need to be redone from the beginning, adding time and cost to the overall project.</w:t>
+      </w:r>
+    </w:p>
+    <w:p>
+      <w:r>
+        <w:t xml:space="preserve">Methods of project management that I utilised for the completion of this project was weekly meetings with my supervisor, Gantt chart, and a scrum board. Weekly meetings with my supervisor allowed me to both gain knowledge of how best to progress with my next aim or objective, or refine my current work. This proved to be a valuable tool in managing my time with my project. A Gantt chart was developed at the start of the project, as a way to plan my time until the deadline of the project. </w:t>
+      </w:r>
+      <w:r>
+        <w:t>This fitte</w:t>
+      </w:r>
+      <w:r>
+        <w:t xml:space="preserve">d in very well with the use of the waterfall model as there was a clear deadline for each stage. </w:t>
+      </w:r>
+      <w:r>
+        <w:t>I felt that the Gantt chart was successful in keeping me on track with achieving my aims and objectives. Finally, another tool that was utilised within the completion of my project was the scrum board this had a very similar role to the Gantt chart but allowed me to keep track of what I am currently working on in a more granular way, and where each feature is in terms of planning, development, or testing. My supervisor was also a member of the scrum board so my progress could be seen and discussed within my supervisor meetings.</w:t>
+      </w:r>
+      <w:bookmarkStart w:id="16" w:name="_Toc5390763"/>
     </w:p>
     <w:p>
       <w:pPr>
         <w:pStyle w:val="Heading2"/>
-        <w:rPr>
-          <w:ins w:id="15" w:author="Lewis Fulljames" w:date="2019-04-04T20:41:00Z"/>
-          <w:rFonts w:asciiTheme="minorHAnsi" w:eastAsiaTheme="minorHAnsi" w:hAnsiTheme="minorHAnsi" w:cstheme="minorBidi"/>
-          <w:color w:val="auto"/>
-          <w:sz w:val="22"/>
-          <w:szCs w:val="22"/>
-        </w:rPr>
       </w:pPr>
-      <w:ins w:id="16" w:author="Lewis Fulljames" w:date="2019-04-04T20:41:00Z">
-        <w:r>
-          <w:rPr>
-            <w:rFonts w:asciiTheme="minorHAnsi" w:eastAsiaTheme="minorHAnsi" w:hAnsiTheme="minorHAnsi" w:cstheme="minorBidi"/>
-            <w:color w:val="auto"/>
-            <w:sz w:val="22"/>
-            <w:szCs w:val="22"/>
-          </w:rPr>
-          <w:t xml:space="preserve">Project management was used throughout the planning, designing, development and testing of the artefact as well as the creation of this report. </w:t>
-        </w:r>
-      </w:ins>
+      <w:r>
+        <w:t>Software Development</w:t>
+      </w:r>
+      <w:bookmarkEnd w:id="16"/>
+      <w:r>
+        <w:t xml:space="preserve"> </w:t>
+      </w:r>
+    </w:p>
+    <w:p>
+      <w:r>
+        <w:t>?????</w:t>
+      </w:r>
     </w:p>
     <w:p>
       <w:pPr>
         <w:pStyle w:val="Heading2"/>
-        <w:rPr>
-          <w:ins w:id="17" w:author="Lewis Fulljames" w:date="2019-04-04T20:41:00Z"/>
-          <w:rFonts w:asciiTheme="minorHAnsi" w:eastAsiaTheme="minorHAnsi" w:hAnsiTheme="minorHAnsi" w:cstheme="minorBidi"/>
-          <w:color w:val="auto"/>
-          <w:sz w:val="22"/>
-          <w:szCs w:val="22"/>
-        </w:rPr>
       </w:pPr>
-      <w:ins w:id="18" w:author="Lewis Fulljames" w:date="2019-04-04T20:41:00Z">
+      <w:bookmarkStart w:id="17" w:name="_Toc5390764"/>
+      <w:r>
+        <w:t>Toolsets and Machine Environments</w:t>
+      </w:r>
+      <w:bookmarkEnd w:id="17"/>
+    </w:p>
+    <w:p>
+      <w:r>
+        <w:t>For the development of the deployment scripts, Google Cloud shell was used. Google cloud shell allows me to organise and store my code files as well as develop my YAML and jinja deployment files. Google Cloud Shell is accessed through a web browser, instead of being installed locally onto my PC. This allows the software and tools to be UpToDate and allows me to develop on different devices seamlessly. The Google Cloud Shell also allows me to deploy the deployment script to the cloud environment, modify the deployed resources and also delete them from the cloud environment.</w:t>
+      </w:r>
+      <w:r>
+        <w:t xml:space="preserve"> This is why I chose to de</w:t>
+      </w:r>
+      <w:r>
+        <w:t>velop my deployment files within Google Cloud Shell instead of the locally installed Google Cloud SDK.</w:t>
+      </w:r>
+      <w:r>
+        <w:t xml:space="preserve"> </w:t>
+      </w:r>
+      <w:r>
+        <w:t xml:space="preserve"> In addition to utilising the Google Cloud Shell, I also utilised the Cloud Console app by Google, which was used to delete test deployments when I was away from my PC. This was achievable as I could connect to the Cloud Shell from within the app. In addition to connecting to the Cloud Shell, I could also see the status of deployed resources and errors that have occurred.  </w:t>
+      </w:r>
+    </w:p>
+    <w:p>
+      <w:r>
+        <w:t xml:space="preserve">For the testing of the deployed </w:t>
+      </w:r>
+      <w:proofErr w:type="spellStart"/>
+      <w:r>
+        <w:t>Bitnami</w:t>
+      </w:r>
+      <w:proofErr w:type="spellEnd"/>
+      <w:r>
+        <w:t xml:space="preserve"> LAMP stack, with the migrated database and installed SLIM framework. I first experimented with three popular API testing suites, Postman, SoapUI, and </w:t>
+      </w:r>
+      <w:proofErr w:type="spellStart"/>
+      <w:r>
+        <w:t>Katalon</w:t>
+      </w:r>
+      <w:proofErr w:type="spellEnd"/>
+      <w:r>
+        <w:t xml:space="preserve"> studio. I used the free version of SoapUI which gave me access the tools required to test my VM’S. I found SoapUI easy to develop test cases and run tests on my VM’s. Unfortunately, the UI was overwhelming with the number of options and features available which made it hard to get the full potential out of the software. I was also unsuccessful in producing a graphical visualisation of the test results, because of the previous issue. </w:t>
+      </w:r>
+      <w:proofErr w:type="spellStart"/>
+      <w:r>
+        <w:t>Katalon</w:t>
+      </w:r>
+      <w:proofErr w:type="spellEnd"/>
+      <w:r>
+        <w:t xml:space="preserve"> studio is a free API testing suite, which has a variety of features to test web UI and API’s as well as mobile applications. I found it easy to organise my API tests with object repositories, test suites, reports, etc. and easy to produce graphs of the test results with the use of </w:t>
+      </w:r>
+      <w:proofErr w:type="spellStart"/>
+      <w:r>
+        <w:t>Katalon</w:t>
+      </w:r>
+      <w:proofErr w:type="spellEnd"/>
+      <w:r>
+        <w:t xml:space="preserve"> analytics. </w:t>
+      </w:r>
+      <w:proofErr w:type="spellStart"/>
+      <w:r>
+        <w:t>Katalon</w:t>
+      </w:r>
+      <w:proofErr w:type="spellEnd"/>
+      <w:r>
+        <w:t xml:space="preserve"> studio also supported the use of exploratory and automated testing, which would be useful for Beacon Inc. in the long and short term future. Finally, I used the free version of Postman. Postman has an easy to use UI, and I found it easy to produce my desired test conditions. Producing informative graphs from the testing results was easy with the use of the monitoring tool. Postman also supports exploratory testing through basic requests and automated testing through the monitoring tool. Postman was the API testing tool that I chose to fully test a variety of different sized VM’s due to its ease of use, and a wide array of features.</w:t>
+      </w:r>
+    </w:p>
+    <w:p>
+      <w:r>
+        <w:t>For the development of the cost and risk analysis, Microsoft Excel was used. I decided that Microsoft Excel was the best tool to use for the creation of the cost analysis as I could use a formula to keep a tally of the current cost of a cloud solution. For the risk analysis Excel was used due to presenting the different standards and cloud vendor information clearly. Compared to other similar software such as Google sheets, Excel does not bring any additional functionality, but to more accessible to a greater number of users. For example</w:t>
+      </w:r>
+      <w:r>
+        <w:t>,</w:t>
+      </w:r>
+      <w:r>
+        <w:t xml:space="preserve"> if a non-google user wanted to edit the cost analysis they would need to sign in with a google account within fourteen days, otherwise there access would be revoked.</w:t>
+      </w:r>
+    </w:p>
+    <w:p>
+      <w:r>
+        <w:t>For the development of the internal and cloud infrastructure diagrams, Microsoft PowerPoint was the primary development tool alongside Google Slides. Microsoft PowerPoint was used as the primary development tool for the diagrams as I had better usability when designing detailed diagrams. As well as the accessibility discussed previously. I utilised the Microsoft PowerPoint google cloud asset library and the google slides version of the Google cloud asset library. I chose to use both as I discovered that not all of the solution icons were available within the PowerPoint version when compared to the google slides version which had a wider variety of icons available.</w:t>
+      </w:r>
+    </w:p>
+    <w:p>
+      <w:r>
+        <w:t>For project management I originally used Workstreams to develop and utilise a SCRUM board, but once I started to develop the SCRUM board it was inflexible, as you could only have three bins, “Planned”, “In Progress”, and “Completed”, this proved to be less than optimal as I required a testing phase and backlog, which is why I decided to use Trello instead. Trello allowed me to use multiple bins and had a cleaner UI so it was easier to understand my current situation.</w:t>
+      </w:r>
+    </w:p>
+    <w:p>
+      <w:r>
+        <w:t xml:space="preserve">Trello allowed me to set deadlines for tasks, add bins, and colour code tasks into groups. Additionally, Trello allowed me to add members to the board, therefore my supervisor was added so that we could discuss progress within our weekly meetings. </w:t>
+      </w:r>
+    </w:p>
+    <w:p>
+      <w:r>
+        <w:t xml:space="preserve">Link to Trello board: </w:t>
+      </w:r>
+      <w:hyperlink r:id="rId8" w:history="1">
         <w:r>
           <w:rPr>
-            <w:rFonts w:asciiTheme="minorHAnsi" w:eastAsiaTheme="minorHAnsi" w:hAnsiTheme="minorHAnsi" w:cstheme="minorBidi"/>
-            <w:color w:val="auto"/>
-            <w:sz w:val="22"/>
-            <w:szCs w:val="22"/>
+            <w:rStyle w:val="Hyperlink"/>
           </w:rPr>
-          <w:t>The reason I chose the waterfall model was that the deployment of resources to a cloud vendor could not be completed until adequate research has been concluded. Clear documentation and diagrams are one of the waterfalls main strengths,  so was well suited to this project. Developing a knowledge of the needs and desires of Beacon Inc. prevents unexpected costs from unrequired resources and/or services being deployed. With this knowledge, a targeted solution can be developed allowing them to achieve their long term business goals. This continues into the testing phase as this cannot be completed until the deployment phase is complete, and if the development phase needed to be returned to all the testing would need to be redone. This linear pattern is common across the whole project and was predicted before development had begun.</w:t>
+          <w:t>https://trello.com/b/Npk66MBv</w:t>
         </w:r>
-      </w:ins>
+      </w:hyperlink>
+    </w:p>
+    <w:p>
+      <w:r>
+        <w:t>In the development of this project, I also implemented version control software, with the use of GitHub. GitHub was used so that I can roll back to an older version if unfixable errors occur. GitHub fits well with my use of the waterfall model, as I can branch off and develop and test each unit separately and then combine them (pull request) when all units are complete. A unit would usually consist and a type of resource deployment, for example, the VM deployments, or storage deployment. I could also flag errors, suggested improvements, etc</w:t>
+      </w:r>
+      <w:r>
+        <w:t>.</w:t>
+      </w:r>
+      <w:r>
+        <w:t xml:space="preserve"> within GitHub so that I can resolve or develop new ideas later. Ensuring that the deployment of resources is robust.</w:t>
+      </w:r>
+    </w:p>
+    <w:p>
+      <w:r>
+        <w:t xml:space="preserve">OneDrive was used throughout my project as a form of documentation sharing with my supervisor and backing up core files. OneDrive was used over other cloud storage providers as my University Office 365 account can link </w:t>
+      </w:r>
+      <w:r>
+        <w:t>to</w:t>
+      </w:r>
+      <w:r>
+        <w:t xml:space="preserve"> other members of the University, making it easier to share documents within.</w:t>
+      </w:r>
+    </w:p>
+    <w:p/>
+    <w:p>
+      <w:pPr>
+        <w:pStyle w:val="Heading1"/>
+      </w:pPr>
+      <w:bookmarkStart w:id="18" w:name="_Toc5390765"/>
+      <w:r>
+        <w:t>Design, Development and Evaluation</w:t>
+      </w:r>
+      <w:bookmarkEnd w:id="18"/>
+      <w:r>
+        <w:t xml:space="preserve"> </w:t>
+      </w:r>
     </w:p>
     <w:p>
       <w:pPr>
         <w:pStyle w:val="Heading2"/>
-        <w:rPr>
-          <w:ins w:id="19" w:author="Lewis Fulljames" w:date="2019-04-04T20:41:00Z"/>
-          <w:rFonts w:asciiTheme="minorHAnsi" w:eastAsiaTheme="minorHAnsi" w:hAnsiTheme="minorHAnsi" w:cstheme="minorBidi"/>
-          <w:color w:val="auto"/>
-          <w:sz w:val="22"/>
-          <w:szCs w:val="22"/>
-        </w:rPr>
       </w:pPr>
-      <w:ins w:id="20" w:author="Lewis Fulljames" w:date="2019-04-04T20:41:00Z">
-        <w:r>
-          <w:rPr>
-            <w:rFonts w:asciiTheme="minorHAnsi" w:eastAsiaTheme="minorHAnsi" w:hAnsiTheme="minorHAnsi" w:cstheme="minorBidi"/>
-            <w:color w:val="auto"/>
-            <w:sz w:val="22"/>
-            <w:szCs w:val="22"/>
-          </w:rPr>
-          <w:t xml:space="preserve"> This is why I decided to choose the waterfall model, as the first two stages of the waterfall model are a dedication to requirement gathering and system design, which allows me to develop a solution with all the required information to succeed. The result of requirement gathering was a cost analysis of four of the largest cloud providers (Google Cloud, Amazon Web Services, Microsoft Azure, and IBM Cloud) (Dignan, 2018). The cost analysis also allowed for a further understanding of the individual resources and what they can offer Beacon Inc. In addition to the cost analysis a risk analysis was developed showing the standards, certifications and regulations each cloud vendor adheres to. Where in the world they apply and what resources they exclude from the standard, certification or regulation. Finally, two infrastructure diagrams were produced as part of the system design phase. One showing Beacon Inc.’s current internal infrastructure and another showing how the cloud resources would be deployed and configured in the cloud. Once this planning phase was complete I could move onto the next step which was the implementation and integration steps where I developed the deployment scripts, as we now know what resources to deploy and which cloud vendor we will be deploying to. I used Jinja and YAML to develop my deployment scripts, as well as the Google cloud GUI to deploy PaaS resources such as Cloud IoT Core.</w:t>
-        </w:r>
-      </w:ins>
+      <w:bookmarkStart w:id="19" w:name="_Toc5390766"/>
+      <w:r>
+        <w:t>Requirements elicitation, collection and analysis</w:t>
+      </w:r>
+      <w:bookmarkEnd w:id="19"/>
+    </w:p>
+    <w:p>
+      <w:r>
+        <w:t xml:space="preserve">There was a high amount of resource gathering at the start of my project, due to the </w:t>
+      </w:r>
+      <w:proofErr w:type="spellStart"/>
+      <w:r>
+        <w:t>the</w:t>
+      </w:r>
+      <w:proofErr w:type="spellEnd"/>
+      <w:r>
+        <w:t xml:space="preserve"> type of project I am undertaking and the methodology I am following. The first form of requirement</w:t>
+      </w:r>
+      <w:r>
+        <w:t xml:space="preserve"> gathering I undertook was Understanding what resources Beacon Inc current have. This was an important starting point to understand what is currently required for the business</w:t>
+      </w:r>
+      <w:r>
+        <w:t xml:space="preserve"> to function. This was </w:t>
+      </w:r>
+      <w:r>
+        <w:t>achieve</w:t>
+      </w:r>
+      <w:r>
+        <w:t xml:space="preserve"> with face to face meetings with Beacon Inc where</w:t>
+      </w:r>
+      <w:r>
+        <w:t xml:space="preserve"> it was also made clear what resources they desire to be deployed within their cloud environment. These resources included two </w:t>
+      </w:r>
+      <w:r>
+        <w:t xml:space="preserve">apache web servers and SQL server, VPN capability, container storage, </w:t>
+      </w:r>
+      <w:r>
+        <w:t xml:space="preserve">and Identity Access Management (IAM). </w:t>
+      </w:r>
+      <w:r>
+        <w:t xml:space="preserve">Within these face to face meetings I also </w:t>
+      </w:r>
+      <w:r>
+        <w:t>gained insight into how much traffic they were expecting</w:t>
+      </w:r>
+      <w:r>
+        <w:t xml:space="preserve"> and what data is expected to be migrated into the cloud. This</w:t>
+      </w:r>
+      <w:r>
+        <w:t xml:space="preserve"> helped me plan the specification of resources and better plan the cost of the cloud migration.</w:t>
+      </w:r>
+      <w:r>
+        <w:t xml:space="preserve"> The previous </w:t>
+      </w:r>
+      <w:r>
+        <w:t>literature</w:t>
+      </w:r>
+      <w:r>
+        <w:t xml:space="preserve"> review was helpful in ensuring </w:t>
+      </w:r>
+      <w:r>
+        <w:t>I avoided common drawbacks of cloud computing such as uptime and security. This lead me to develop a cost and risk analysis of the top four cloud vendors</w:t>
+      </w:r>
+      <w:r>
+        <w:t>, so an easy comparison could be made between them</w:t>
+      </w:r>
+      <w:r>
+        <w:t xml:space="preserve">. Gathering data for the risk analysis was mainly done </w:t>
+      </w:r>
+      <w:r>
+        <w:t>by looking at the certifications, standards, and regulations that the cloud vendor adheres to</w:t>
+      </w:r>
+      <w:r>
+        <w:t xml:space="preserve">. This is </w:t>
+      </w:r>
+      <w:r>
+        <w:t xml:space="preserve">widely </w:t>
+      </w:r>
+      <w:r>
+        <w:t>accepted as the best way to measure the security of a cloud vendor</w:t>
+      </w:r>
+      <w:r>
+        <w:t>, as the organisations conducting the standards are given the required access to conduct their investigation</w:t>
+      </w:r>
+      <w:r>
+        <w:t>.</w:t>
+      </w:r>
+      <w:r>
+        <w:t xml:space="preserve"> The</w:t>
+      </w:r>
+      <w:r>
+        <w:t xml:space="preserve"> information required to develop the risk analysis was through a variety of mediums. Mainly </w:t>
+      </w:r>
+      <w:r>
+        <w:t>through</w:t>
+      </w:r>
+      <w:r>
+        <w:t xml:space="preserve"> cloud vendor documentation as this ensures that the information is up to date and accurate. I also utilised the cloud providers </w:t>
+      </w:r>
+      <w:r>
+        <w:t xml:space="preserve">support chat and email </w:t>
+      </w:r>
+      <w:r>
+        <w:t>comm</w:t>
+      </w:r>
+      <w:r>
+        <w:t>unications, as a form of gathering reliable, up to date information about the cloud vendors.</w:t>
+      </w:r>
     </w:p>
     <w:p>
       <w:pPr>
-        <w:pStyle w:val="Heading2"/>
-        <w:rPr>
-          <w:ins w:id="21" w:author="Lewis Fulljames" w:date="2019-04-04T20:41:00Z"/>
-          <w:rFonts w:asciiTheme="minorHAnsi" w:eastAsiaTheme="minorHAnsi" w:hAnsiTheme="minorHAnsi" w:cstheme="minorBidi"/>
-          <w:color w:val="auto"/>
-          <w:sz w:val="22"/>
-          <w:szCs w:val="22"/>
-        </w:rPr>
+        <w:pStyle w:val="Heading3"/>
       </w:pPr>
-      <w:ins w:id="22" w:author="Lewis Fulljames" w:date="2019-04-04T20:41:00Z">
-        <w:r>
-          <w:rPr>
-            <w:rFonts w:asciiTheme="minorHAnsi" w:eastAsiaTheme="minorHAnsi" w:hAnsiTheme="minorHAnsi" w:cstheme="minorBidi"/>
-            <w:color w:val="auto"/>
-            <w:sz w:val="22"/>
-            <w:szCs w:val="22"/>
-          </w:rPr>
-          <w:t xml:space="preserve">The final stages of the waterfall model involved testing the deployment scripts. I experimented with a number of API testing suites these include Postman, SOAPUI, and </w:t>
-        </w:r>
-        <w:proofErr w:type="spellStart"/>
-        <w:r>
-          <w:rPr>
-            <w:rFonts w:asciiTheme="minorHAnsi" w:eastAsiaTheme="minorHAnsi" w:hAnsiTheme="minorHAnsi" w:cstheme="minorBidi"/>
-            <w:color w:val="auto"/>
-            <w:sz w:val="22"/>
-            <w:szCs w:val="22"/>
-          </w:rPr>
-          <w:t>Katalon</w:t>
-        </w:r>
-        <w:proofErr w:type="spellEnd"/>
-        <w:r>
-          <w:rPr>
-            <w:rFonts w:asciiTheme="minorHAnsi" w:eastAsiaTheme="minorHAnsi" w:hAnsiTheme="minorHAnsi" w:cstheme="minorBidi"/>
-            <w:color w:val="auto"/>
-            <w:sz w:val="22"/>
-            <w:szCs w:val="22"/>
-          </w:rPr>
-          <w:t xml:space="preserve"> Studio (</w:t>
-        </w:r>
-        <w:proofErr w:type="spellStart"/>
-        <w:r>
-          <w:rPr>
-            <w:rFonts w:asciiTheme="minorHAnsi" w:eastAsiaTheme="minorHAnsi" w:hAnsiTheme="minorHAnsi" w:cstheme="minorBidi"/>
-            <w:color w:val="auto"/>
-            <w:sz w:val="22"/>
-            <w:szCs w:val="22"/>
-          </w:rPr>
-          <w:t>Aldaine</w:t>
-        </w:r>
-        <w:proofErr w:type="spellEnd"/>
-        <w:r>
-          <w:rPr>
-            <w:rFonts w:asciiTheme="minorHAnsi" w:eastAsiaTheme="minorHAnsi" w:hAnsiTheme="minorHAnsi" w:cstheme="minorBidi"/>
-            <w:color w:val="auto"/>
-            <w:sz w:val="22"/>
-            <w:szCs w:val="22"/>
-          </w:rPr>
-          <w:t xml:space="preserve">, 2018). I decided to use Postman due to its simple UI and its ease to design test cases and visualising data with informative graphs. Postman was then used to test various sized </w:t>
-        </w:r>
-        <w:proofErr w:type="spellStart"/>
-        <w:r>
-          <w:rPr>
-            <w:rFonts w:asciiTheme="minorHAnsi" w:eastAsiaTheme="minorHAnsi" w:hAnsiTheme="minorHAnsi" w:cstheme="minorBidi"/>
-            <w:color w:val="auto"/>
-            <w:sz w:val="22"/>
-            <w:szCs w:val="22"/>
-          </w:rPr>
-          <w:t>Bitnami</w:t>
-        </w:r>
-        <w:proofErr w:type="spellEnd"/>
-        <w:r>
-          <w:rPr>
-            <w:rFonts w:asciiTheme="minorHAnsi" w:eastAsiaTheme="minorHAnsi" w:hAnsiTheme="minorHAnsi" w:cstheme="minorBidi"/>
-            <w:color w:val="auto"/>
-            <w:sz w:val="22"/>
-            <w:szCs w:val="22"/>
-          </w:rPr>
-          <w:t xml:space="preserve"> LAMP stack VM’s (1 CPU, 2 CPU’s, 4 CPU’s, 8 CPU’s) with a number of endpoints, to the VM’s which performed best for Beacon Inc’s needs. </w:t>
-        </w:r>
-      </w:ins>
+      <w:bookmarkStart w:id="20" w:name="_Toc5390767"/>
+      <w:r>
+        <mc:AlternateContent>
+          <mc:Choice Requires="wpg">
+            <w:drawing>
+              <wp:anchor distT="0" distB="0" distL="114300" distR="114300" simplePos="0" relativeHeight="251672576" behindDoc="0" locked="0" layoutInCell="1" allowOverlap="1" wp14:anchorId="07851A67" wp14:editId="316F1AA7">
+                <wp:simplePos x="0" y="0"/>
+                <wp:positionH relativeFrom="margin">
+                  <wp:align>center</wp:align>
+                </wp:positionH>
+                <wp:positionV relativeFrom="paragraph">
+                  <wp:posOffset>230170</wp:posOffset>
+                </wp:positionV>
+                <wp:extent cx="6858001" cy="5008127"/>
+                <wp:effectExtent l="0" t="0" r="0" b="2540"/>
+                <wp:wrapNone/>
+                <wp:docPr id="11" name="Group 10">
+                  <a:extLst xmlns:a="http://schemas.openxmlformats.org/drawingml/2006/main">
+                    <a:ext uri="{FF2B5EF4-FFF2-40B4-BE49-F238E27FC236}">
+                      <a16:creationId xmlns:a16="http://schemas.microsoft.com/office/drawing/2014/main" id="{C33E7E28-C6DD-4169-8A8E-73B838C7B1AC}"/>
+                    </a:ext>
+                  </a:extLst>
+                </wp:docPr>
+                <wp:cNvGraphicFramePr/>
+                <a:graphic xmlns:a="http://schemas.openxmlformats.org/drawingml/2006/main">
+                  <a:graphicData uri="http://schemas.microsoft.com/office/word/2010/wordprocessingGroup">
+                    <wpg:wgp>
+                      <wpg:cNvGrpSpPr/>
+                      <wpg:grpSpPr>
+                        <a:xfrm>
+                          <a:off x="0" y="0"/>
+                          <a:ext cx="6858001" cy="5008127"/>
+                          <a:chOff x="0" y="0"/>
+                          <a:chExt cx="6858001" cy="5008127"/>
+                        </a:xfrm>
+                      </wpg:grpSpPr>
+                      <pic:pic xmlns:pic="http://schemas.openxmlformats.org/drawingml/2006/picture">
+                        <pic:nvPicPr>
+                          <pic:cNvPr id="2" name="Picture 2">
+                            <a:extLst>
+                              <a:ext uri="{FF2B5EF4-FFF2-40B4-BE49-F238E27FC236}">
+                                <a16:creationId xmlns:a16="http://schemas.microsoft.com/office/drawing/2014/main" id="{19FB61B5-E554-4D7C-9651-1F94015BAB6B}"/>
+                              </a:ext>
+                            </a:extLst>
+                          </pic:cNvPr>
+                          <pic:cNvPicPr>
+                            <a:picLocks noChangeAspect="1"/>
+                          </pic:cNvPicPr>
+                        </pic:nvPicPr>
+                        <pic:blipFill>
+                          <a:blip r:embed="rId9"/>
+                          <a:stretch>
+                            <a:fillRect/>
+                          </a:stretch>
+                        </pic:blipFill>
+                        <pic:spPr>
+                          <a:xfrm>
+                            <a:off x="1" y="0"/>
+                            <a:ext cx="6858000" cy="1512220"/>
+                          </a:xfrm>
+                          <a:prstGeom prst="rect">
+                            <a:avLst/>
+                          </a:prstGeom>
+                        </pic:spPr>
+                      </pic:pic>
+                      <pic:pic xmlns:pic="http://schemas.openxmlformats.org/drawingml/2006/picture">
+                        <pic:nvPicPr>
+                          <pic:cNvPr id="3" name="Picture 3">
+                            <a:extLst>
+                              <a:ext uri="{FF2B5EF4-FFF2-40B4-BE49-F238E27FC236}">
+                                <a16:creationId xmlns:a16="http://schemas.microsoft.com/office/drawing/2014/main" id="{7B6255E0-97B6-47EA-BADE-56ED309A771D}"/>
+                              </a:ext>
+                            </a:extLst>
+                          </pic:cNvPr>
+                          <pic:cNvPicPr>
+                            <a:picLocks noChangeAspect="1"/>
+                          </pic:cNvPicPr>
+                        </pic:nvPicPr>
+                        <pic:blipFill>
+                          <a:blip r:embed="rId10"/>
+                          <a:stretch>
+                            <a:fillRect/>
+                          </a:stretch>
+                        </pic:blipFill>
+                        <pic:spPr>
+                          <a:xfrm>
+                            <a:off x="0" y="1512220"/>
+                            <a:ext cx="6858001" cy="3495907"/>
+                          </a:xfrm>
+                          <a:prstGeom prst="rect">
+                            <a:avLst/>
+                          </a:prstGeom>
+                        </pic:spPr>
+                      </pic:pic>
+                    </wpg:wgp>
+                  </a:graphicData>
+                </a:graphic>
+              </wp:anchor>
+            </w:drawing>
+          </mc:Choice>
+          <mc:Fallback>
+            <w:pict>
+              <v:group w14:anchorId="421EF7F3" id="Group 10" o:spid="_x0000_s1026" style="position:absolute;margin-left:0;margin-top:18.1pt;width:540pt;height:394.35pt;z-index:251672576;mso-position-horizontal:center;mso-position-horizontal-relative:margin" coordsize="68580,50081" o:gfxdata="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">
+                <v:shapetype id="_x0000_t75" coordsize="21600,21600" o:spt="75" o:preferrelative="t" path="m@4@5l@4@11@9@11@9@5xe" filled="f" stroked="f">
+                  <v:stroke joinstyle="miter"/>
+                  <v:formulas>
+                    <v:f eqn="if lineDrawn pixelLineWidth 0"/>
+                    <v:f eqn="sum @0 1 0"/>
+                    <v:f eqn="sum 0 0 @1"/>
+                    <v:f eqn="prod @2 1 2"/>
+                    <v:f eqn="prod @3 21600 pixelWidth"/>
+                    <v:f eqn="prod @3 21600 pixelHeight"/>
+                    <v:f eqn="sum @0 0 1"/>
+                    <v:f eqn="prod @6 1 2"/>
+                    <v:f eqn="prod @7 21600 pixelWidth"/>
+                    <v:f eqn="sum @8 21600 0"/>
+                    <v:f eqn="prod @7 21600 pixelHeight"/>
+                    <v:f eqn="sum @10 21600 0"/>
+                  </v:formulas>
+                  <v:path o:extrusionok="f" gradientshapeok="t" o:connecttype="rect"/>
+                  <o:lock v:ext="edit" aspectratio="t"/>
+                </v:shapetype>
+                <v:shape id="Picture 2" o:spid="_x0000_s1027" type="#_x0000_t75" style="position:absolute;width:68580;height:15122;visibility:visible;mso-wrap-style:square" o:gfxdata="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">
+                  <v:imagedata r:id="rId11" o:title=""/>
+                </v:shape>
+                <v:shape id="Picture 3" o:spid="_x0000_s1028" type="#_x0000_t75" style="position:absolute;top:15122;width:68580;height:34959;visibility:visible;mso-wrap-style:square" o:gfxdata="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">
+                  <v:imagedata r:id="rId12" o:title=""/>
+                </v:shape>
+                <w10:wrap anchorx="margin"/>
+              </v:group>
+            </w:pict>
+          </mc:Fallback>
+        </mc:AlternateContent>
+      </w:r>
+      <w:r>
+        <w:t>Risk Analysis Diagram</w:t>
+      </w:r>
+      <w:bookmarkEnd w:id="20"/>
+    </w:p>
+    <w:p/>
+    <w:p/>
+    <w:p/>
+    <w:p/>
+    <w:p/>
+    <w:p/>
+    <w:p/>
+    <w:p/>
+    <w:p/>
+    <w:p/>
+    <w:p/>
+    <w:p/>
+    <w:p/>
+    <w:p/>
+    <w:p/>
+    <w:p/>
+    <w:p/>
+    <w:p/>
+    <w:p/>
+    <w:p>
+      <w:r>
+        <w:rPr>
+          <w:noProof/>
+        </w:rPr>
+        <mc:AlternateContent>
+          <mc:Choice Requires="wps">
+            <w:drawing>
+              <wp:anchor distT="0" distB="0" distL="114300" distR="114300" simplePos="0" relativeHeight="251666432" behindDoc="0" locked="0" layoutInCell="1" allowOverlap="1" wp14:anchorId="34E33735" wp14:editId="0BC9B3F7">
+                <wp:simplePos x="0" y="0"/>
+                <wp:positionH relativeFrom="column">
+                  <wp:posOffset>-563245</wp:posOffset>
+                </wp:positionH>
+                <wp:positionV relativeFrom="paragraph">
+                  <wp:posOffset>7330440</wp:posOffset>
+                </wp:positionV>
+                <wp:extent cx="6858000" cy="635"/>
+                <wp:effectExtent l="0" t="0" r="0" b="0"/>
+                <wp:wrapNone/>
+                <wp:docPr id="16" name="Text Box 16"/>
+                <wp:cNvGraphicFramePr/>
+                <a:graphic xmlns:a="http://schemas.openxmlformats.org/drawingml/2006/main">
+                  <a:graphicData uri="http://schemas.microsoft.com/office/word/2010/wordprocessingShape">
+                    <wps:wsp>
+                      <wps:cNvSpPr txBox="1"/>
+                      <wps:spPr>
+                        <a:xfrm>
+                          <a:off x="0" y="0"/>
+                          <a:ext cx="6858000" cy="635"/>
+                        </a:xfrm>
+                        <a:prstGeom prst="rect">
+                          <a:avLst/>
+                        </a:prstGeom>
+                        <a:solidFill>
+                          <a:prstClr val="white"/>
+                        </a:solidFill>
+                        <a:ln>
+                          <a:noFill/>
+                        </a:ln>
+                      </wps:spPr>
+                      <wps:txbx>
+                        <w:txbxContent>
+                          <w:p>
+                            <w:pPr>
+                              <w:pStyle w:val="Caption"/>
+                            </w:pPr>
+                            <w:r>
+                              <w:t xml:space="preserve">Table </w:t>
+                            </w:r>
+                            <w:r>
+                              <w:fldChar w:fldCharType="begin"/>
+                            </w:r>
+                            <w:r>
+                              <w:instrText xml:space="preserve"> SEQ Table \* ARABIC </w:instrText>
+                            </w:r>
+                            <w:r>
+                              <w:fldChar w:fldCharType="separate"/>
+                            </w:r>
+                            <w:r>
+                              <w:rPr>
+                                <w:noProof/>
+                              </w:rPr>
+                              <w:t>1</w:t>
+                            </w:r>
+                            <w:r>
+                              <w:fldChar w:fldCharType="end"/>
+                            </w:r>
+                            <w:r>
+                              <w:t xml:space="preserve"> Risk Analysis</w:t>
+                            </w:r>
+                          </w:p>
+                        </w:txbxContent>
+                      </wps:txbx>
+                      <wps:bodyPr rot="0" spcFirstLastPara="0" vertOverflow="overflow" horzOverflow="overflow" vert="horz" wrap="square" lIns="0" tIns="0" rIns="0" bIns="0" numCol="1" spcCol="0" rtlCol="0" fromWordArt="0" anchor="t" anchorCtr="0" forceAA="0" compatLnSpc="1">
+                        <a:prstTxWarp prst="textNoShape">
+                          <a:avLst/>
+                        </a:prstTxWarp>
+                        <a:spAutoFit/>
+                      </wps:bodyPr>
+                    </wps:wsp>
+                  </a:graphicData>
+                </a:graphic>
+              </wp:anchor>
+            </w:drawing>
+          </mc:Choice>
+          <mc:Fallback>
+            <w:pict>
+              <v:shapetype w14:anchorId="34E33735" id="_x0000_t202" coordsize="21600,21600" o:spt="202" path="m,l,21600r21600,l21600,xe">
+                <v:stroke joinstyle="miter"/>
+                <v:path gradientshapeok="t" o:connecttype="rect"/>
+              </v:shapetype>
+              <v:shape id="Text Box 16" o:spid="_x0000_s1026" type="#_x0000_t202" style="position:absolute;margin-left:-44.35pt;margin-top:577.2pt;width:540pt;height:.05pt;z-index:251666432;visibility:visible;mso-wrap-style:square;mso-wrap-distance-left:9pt;mso-wrap-distance-top:0;mso-wrap-distance-right:9pt;mso-wrap-distance-bottom:0;mso-position-horizontal:absolute;mso-position-horizontal-relative:text;mso-position-vertical:absolute;mso-position-vertical-relative:text;v-text-anchor:top" o:gfxdata="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" stroked="f">
+                <v:textbox style="mso-fit-shape-to-text:t" inset="0,0,0,0">
+                  <w:txbxContent>
+                    <w:p>
+                      <w:pPr>
+                        <w:pStyle w:val="Caption"/>
+                      </w:pPr>
+                      <w:r>
+                        <w:t xml:space="preserve">Table </w:t>
+                      </w:r>
+                      <w:r>
+                        <w:fldChar w:fldCharType="begin"/>
+                      </w:r>
+                      <w:r>
+                        <w:instrText xml:space="preserve"> SEQ Table \* ARABIC </w:instrText>
+                      </w:r>
+                      <w:r>
+                        <w:fldChar w:fldCharType="separate"/>
+                      </w:r>
+                      <w:r>
+                        <w:rPr>
+                          <w:noProof/>
+                        </w:rPr>
+                        <w:t>1</w:t>
+                      </w:r>
+                      <w:r>
+                        <w:fldChar w:fldCharType="end"/>
+                      </w:r>
+                      <w:r>
+                        <w:t xml:space="preserve"> Risk Analysis</w:t>
+                      </w:r>
+                    </w:p>
+                  </w:txbxContent>
+                </v:textbox>
+              </v:shape>
+            </w:pict>
+          </mc:Fallback>
+        </mc:AlternateContent>
+      </w:r>
+    </w:p>
+    <w:p/>
+    <w:p/>
+    <w:p/>
+    <w:p/>
+    <w:p/>
+    <w:p>
+      <w:r>
+        <mc:AlternateContent>
+          <mc:Choice Requires="wpg">
+            <w:drawing>
+              <wp:anchor distT="0" distB="0" distL="114300" distR="114300" simplePos="0" relativeHeight="251674624" behindDoc="0" locked="0" layoutInCell="1" allowOverlap="1" wp14:anchorId="7CABD39C" wp14:editId="080A317D">
+                <wp:simplePos x="0" y="0"/>
+                <wp:positionH relativeFrom="margin">
+                  <wp:align>center</wp:align>
+                </wp:positionH>
+                <wp:positionV relativeFrom="paragraph">
+                  <wp:posOffset>-170822</wp:posOffset>
+                </wp:positionV>
+                <wp:extent cx="6858002" cy="7270931"/>
+                <wp:effectExtent l="0" t="0" r="0" b="6350"/>
+                <wp:wrapNone/>
+                <wp:docPr id="19" name="Group 11">
+                  <a:extLst xmlns:a="http://schemas.openxmlformats.org/drawingml/2006/main"/>
+                </wp:docPr>
+                <wp:cNvGraphicFramePr/>
+                <a:graphic xmlns:a="http://schemas.openxmlformats.org/drawingml/2006/main">
+                  <a:graphicData uri="http://schemas.microsoft.com/office/word/2010/wordprocessingGroup">
+                    <wpg:wgp>
+                      <wpg:cNvGrpSpPr/>
+                      <wpg:grpSpPr>
+                        <a:xfrm>
+                          <a:off x="0" y="0"/>
+                          <a:ext cx="6858002" cy="7270931"/>
+                          <a:chOff x="0" y="0"/>
+                          <a:chExt cx="6858002" cy="7270931"/>
+                        </a:xfrm>
+                      </wpg:grpSpPr>
+                      <pic:pic xmlns:pic="http://schemas.openxmlformats.org/drawingml/2006/picture">
+                        <pic:nvPicPr>
+                          <pic:cNvPr id="20" name="Picture 20">
+                            <a:extLst/>
+                          </pic:cNvPr>
+                          <pic:cNvPicPr>
+                            <a:picLocks noChangeAspect="1"/>
+                          </pic:cNvPicPr>
+                        </pic:nvPicPr>
+                        <pic:blipFill>
+                          <a:blip r:embed="rId13"/>
+                          <a:stretch>
+                            <a:fillRect/>
+                          </a:stretch>
+                        </pic:blipFill>
+                        <pic:spPr>
+                          <a:xfrm>
+                            <a:off x="0" y="0"/>
+                            <a:ext cx="6858000" cy="3627095"/>
+                          </a:xfrm>
+                          <a:prstGeom prst="rect">
+                            <a:avLst/>
+                          </a:prstGeom>
+                        </pic:spPr>
+                      </pic:pic>
+                      <pic:pic xmlns:pic="http://schemas.openxmlformats.org/drawingml/2006/picture">
+                        <pic:nvPicPr>
+                          <pic:cNvPr id="21" name="Picture 21">
+                            <a:extLst/>
+                          </pic:cNvPr>
+                          <pic:cNvPicPr>
+                            <a:picLocks noChangeAspect="1"/>
+                          </pic:cNvPicPr>
+                        </pic:nvPicPr>
+                        <pic:blipFill>
+                          <a:blip r:embed="rId14"/>
+                          <a:stretch>
+                            <a:fillRect/>
+                          </a:stretch>
+                        </pic:blipFill>
+                        <pic:spPr>
+                          <a:xfrm>
+                            <a:off x="2" y="3627095"/>
+                            <a:ext cx="6858000" cy="3643836"/>
+                          </a:xfrm>
+                          <a:prstGeom prst="rect">
+                            <a:avLst/>
+                          </a:prstGeom>
+                        </pic:spPr>
+                      </pic:pic>
+                    </wpg:wgp>
+                  </a:graphicData>
+                </a:graphic>
+              </wp:anchor>
+            </w:drawing>
+          </mc:Choice>
+          <mc:Fallback>
+            <w:pict>
+              <v:group w14:anchorId="1855B3C0" id="Group 11" o:spid="_x0000_s1026" style="position:absolute;margin-left:0;margin-top:-13.45pt;width:540pt;height:572.5pt;z-index:251674624;mso-position-horizontal:center;mso-position-horizontal-relative:margin" coordsize="68580,72709" o:gfxdata="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">
+                <v:shape id="Picture 20" o:spid="_x0000_s1027" type="#_x0000_t75" style="position:absolute;width:68580;height:36270;visibility:visible;mso-wrap-style:square" o:gfxdata="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">
+                  <v:imagedata r:id="rId15" o:title=""/>
+                </v:shape>
+                <v:shape id="Picture 21" o:spid="_x0000_s1028" type="#_x0000_t75" style="position:absolute;top:36270;width:68580;height:36439;visibility:visible;mso-wrap-style:square" o:gfxdata="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">
+                  <v:imagedata r:id="rId16" o:title=""/>
+                </v:shape>
+                <w10:wrap anchorx="margin"/>
+              </v:group>
+            </w:pict>
+          </mc:Fallback>
+        </mc:AlternateContent>
+      </w:r>
+      <w:r>
+        <w:rPr>
+          <w:noProof/>
+        </w:rPr>
+        <w:t xml:space="preserve"> </w:t>
+      </w:r>
+    </w:p>
+    <w:p/>
+    <w:p/>
+    <w:p/>
+    <w:p/>
+    <w:p/>
+    <w:p/>
+    <w:p/>
+    <w:p/>
+    <w:p/>
+    <w:p/>
+    <w:p/>
+    <w:p/>
+    <w:p/>
+    <w:p/>
+    <w:p/>
+    <w:p/>
+    <w:p/>
+    <w:p/>
+    <w:p/>
+    <w:p/>
+    <w:p/>
+    <w:p/>
+    <w:p/>
+    <w:p>
+      <w:r>
+        <w:rPr>
+          <w:noProof/>
+        </w:rPr>
+        <mc:AlternateContent>
+          <mc:Choice Requires="wps">
+            <w:drawing>
+              <wp:anchor distT="0" distB="0" distL="114300" distR="114300" simplePos="0" relativeHeight="251670528" behindDoc="0" locked="0" layoutInCell="1" allowOverlap="1" wp14:anchorId="7CAAF5E0" wp14:editId="45A785EA">
+                <wp:simplePos x="0" y="0"/>
+                <wp:positionH relativeFrom="margin">
+                  <wp:align>center</wp:align>
+                </wp:positionH>
+                <wp:positionV relativeFrom="paragraph">
+                  <wp:posOffset>267467</wp:posOffset>
+                </wp:positionV>
+                <wp:extent cx="6858000" cy="635"/>
+                <wp:effectExtent l="0" t="0" r="0" b="0"/>
+                <wp:wrapNone/>
+                <wp:docPr id="18" name="Text Box 18"/>
+                <wp:cNvGraphicFramePr/>
+                <a:graphic xmlns:a="http://schemas.openxmlformats.org/drawingml/2006/main">
+                  <a:graphicData uri="http://schemas.microsoft.com/office/word/2010/wordprocessingShape">
+                    <wps:wsp>
+                      <wps:cNvSpPr txBox="1"/>
+                      <wps:spPr>
+                        <a:xfrm>
+                          <a:off x="0" y="0"/>
+                          <a:ext cx="6858000" cy="635"/>
+                        </a:xfrm>
+                        <a:prstGeom prst="rect">
+                          <a:avLst/>
+                        </a:prstGeom>
+                        <a:solidFill>
+                          <a:prstClr val="white"/>
+                        </a:solidFill>
+                        <a:ln>
+                          <a:noFill/>
+                        </a:ln>
+                      </wps:spPr>
+                      <wps:txbx>
+                        <w:txbxContent>
+                          <w:p>
+                            <w:pPr>
+                              <w:pStyle w:val="Caption"/>
+                            </w:pPr>
+                            <w:r>
+                              <w:t>Table 1 Risk Analysis</w:t>
+                            </w:r>
+                          </w:p>
+                        </w:txbxContent>
+                      </wps:txbx>
+                      <wps:bodyPr rot="0" spcFirstLastPara="0" vertOverflow="overflow" horzOverflow="overflow" vert="horz" wrap="square" lIns="0" tIns="0" rIns="0" bIns="0" numCol="1" spcCol="0" rtlCol="0" fromWordArt="0" anchor="t" anchorCtr="0" forceAA="0" compatLnSpc="1">
+                        <a:prstTxWarp prst="textNoShape">
+                          <a:avLst/>
+                        </a:prstTxWarp>
+                        <a:spAutoFit/>
+                      </wps:bodyPr>
+                    </wps:wsp>
+                  </a:graphicData>
+                </a:graphic>
+              </wp:anchor>
+            </w:drawing>
+          </mc:Choice>
+          <mc:Fallback>
+            <w:pict>
+              <v:shape w14:anchorId="7CAAF5E0" id="Text Box 18" o:spid="_x0000_s1027" type="#_x0000_t202" style="position:absolute;margin-left:0;margin-top:21.05pt;width:540pt;height:.05pt;z-index:251670528;visibility:visible;mso-wrap-style:square;mso-wrap-distance-left:9pt;mso-wrap-distance-top:0;mso-wrap-distance-right:9pt;mso-wrap-distance-bottom:0;mso-position-horizontal:center;mso-position-horizontal-relative:margin;mso-position-vertical:absolute;mso-position-vertical-relative:text;v-text-anchor:top" o:gfxdata="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" stroked="f">
+                <v:textbox style="mso-fit-shape-to-text:t" inset="0,0,0,0">
+                  <w:txbxContent>
+                    <w:p>
+                      <w:pPr>
+                        <w:pStyle w:val="Caption"/>
+                      </w:pPr>
+                      <w:r>
+                        <w:t>Table 1 Risk Analysis</w:t>
+                      </w:r>
+                    </w:p>
+                  </w:txbxContent>
+                </v:textbox>
+                <w10:wrap anchorx="margin"/>
+              </v:shape>
+            </w:pict>
+          </mc:Fallback>
+        </mc:AlternateContent>
+      </w:r>
+    </w:p>
+    <w:p/>
+    <w:p>
+      <w:r>
+        <w:t xml:space="preserve">The above risk analysis (Table 1) displays the various regulations, certifications, and standards the four chosen cloud vendors adhere to. The </w:t>
+      </w:r>
+      <w:r>
+        <w:t>regulations</w:t>
+      </w:r>
+      <w:r>
+        <w:t>, certifications, and standards are organised into five groups</w:t>
+      </w:r>
+      <w:r>
+        <w:t xml:space="preserve"> based on jurisdiction</w:t>
+      </w:r>
+      <w:r>
+        <w:t xml:space="preserve">, </w:t>
+      </w:r>
+      <w:r>
+        <w:t>globally (Peach)</w:t>
+      </w:r>
+      <w:r>
+        <w:t xml:space="preserve">, European </w:t>
+      </w:r>
+      <w:r>
+        <w:t>U</w:t>
+      </w:r>
+      <w:r>
+        <w:t>nion</w:t>
+      </w:r>
+      <w:r>
+        <w:t xml:space="preserve"> (Dark grey)</w:t>
+      </w:r>
+      <w:r>
+        <w:t xml:space="preserve">, </w:t>
+      </w:r>
+      <w:r>
+        <w:t xml:space="preserve">and the </w:t>
+      </w:r>
+      <w:r>
+        <w:t xml:space="preserve">United </w:t>
+      </w:r>
+      <w:r>
+        <w:t>K</w:t>
+      </w:r>
+      <w:r>
+        <w:t>ingdom</w:t>
+      </w:r>
+      <w:r>
+        <w:t xml:space="preserve"> (Light grey).</w:t>
+      </w:r>
+      <w:r>
+        <w:t xml:space="preserve"> Microsoft Azure was open about the resources that the certifications do not cover, this number was surprisingly high for standards such as ISO 22301. Overall the cloud vendor </w:t>
+      </w:r>
+      <w:r>
+        <w:t>with</w:t>
+      </w:r>
+      <w:r>
+        <w:t xml:space="preserve"> the most relevant standards, certifications and regulation adherence was </w:t>
+      </w:r>
+      <w:r>
+        <w:t>Microsoft</w:t>
+      </w:r>
+      <w:r>
+        <w:t xml:space="preserve"> Azure (20) followed by Amazon Web Services (17) and IBM Cloud (17)</w:t>
+      </w:r>
+      <w:r>
+        <w:t xml:space="preserve"> and in last place was Google Cloud (16). Google cloud misses out with core standardisations such as ISO 9001 which is alarming to many business as this globally recognised quality standard,</w:t>
+      </w:r>
+      <w:r>
+        <w:t xml:space="preserve"> and</w:t>
+      </w:r>
+      <w:r>
+        <w:t xml:space="preserve"> is common amongst many cloud providers.</w:t>
+      </w:r>
+    </w:p>
+    <w:p>
+      <w:r>
+        <w:t>The cost a</w:t>
+      </w:r>
+      <w:r>
+        <w:t xml:space="preserve">nalysis information was sourced from cloud vendor supplied documentation and cost calculators, and in some </w:t>
+      </w:r>
+      <w:r>
+        <w:t>cases deploying the resources</w:t>
+      </w:r>
+      <w:r>
+        <w:t xml:space="preserve">, as this would warn the user of the cost just before the resource is deployed, if no documentation </w:t>
+      </w:r>
+      <w:r>
+        <w:t>can be found elsewhere.</w:t>
+      </w:r>
+      <w:r>
+        <w:t xml:space="preserve"> Vast research was put into selecting the correct resources for Beacon Inc, which derived from face to face meeting with Beacon Inc, and researching the</w:t>
+      </w:r>
+      <w:bookmarkStart w:id="21" w:name="_GoBack"/>
+      <w:bookmarkEnd w:id="21"/>
+      <w:r>
+        <w:t xml:space="preserve"> documentation within the cloud vendors websites.</w:t>
+      </w:r>
+      <w:r>
+        <w:t xml:space="preserve"> </w:t>
+      </w:r>
     </w:p>
     <w:p>
       <w:pPr>
-        <w:pStyle w:val="Heading2"/>
-        <w:rPr>
-          <w:ins w:id="23" w:author="Lewis Fulljames" w:date="2019-04-04T20:41:00Z"/>
-          <w:rFonts w:asciiTheme="minorHAnsi" w:eastAsiaTheme="minorHAnsi" w:hAnsiTheme="minorHAnsi" w:cstheme="minorBidi"/>
-          <w:color w:val="auto"/>
-          <w:sz w:val="22"/>
-          <w:szCs w:val="22"/>
-        </w:rPr>
+        <w:pStyle w:val="Heading3"/>
+        <w:sectPr>
+          <w:headerReference w:type="default" r:id="rId17"/>
+          <w:footerReference w:type="default" r:id="rId18"/>
+          <w:pgSz w:w="11906" w:h="16838"/>
+          <w:pgMar w:top="1440" w:right="1440" w:bottom="1440" w:left="1440" w:header="708" w:footer="708" w:gutter="0"/>
+          <w:cols w:space="708"/>
+          <w:docGrid w:linePitch="360"/>
+        </w:sectPr>
       </w:pPr>
-      <w:ins w:id="24" w:author="Lewis Fulljames" w:date="2019-04-04T20:41:00Z">
-        <w:r>
-          <w:rPr>
-            <w:rFonts w:asciiTheme="minorHAnsi" w:eastAsiaTheme="minorHAnsi" w:hAnsiTheme="minorHAnsi" w:cstheme="minorBidi"/>
-            <w:color w:val="auto"/>
-            <w:sz w:val="22"/>
-            <w:szCs w:val="22"/>
-          </w:rPr>
-          <w:t>The waterfall model is less popular today due to the rising popularity of agile methodologies, due to software being too susceptible to change causing the need for software to be more flexible. This is one of the downsides of the waterfall model, its inability to respond to change, when a change occurs steps will need to be redone from the beginning, adding time and cost to the overall project.</w:t>
-        </w:r>
-      </w:ins>
+      <w:bookmarkStart w:id="22" w:name="_Toc5390768"/>
     </w:p>
     <w:p>
       <w:pPr>
-        <w:pStyle w:val="Heading2"/>
-        <w:rPr>
-          <w:ins w:id="25" w:author="Lewis Fulljames" w:date="2019-04-04T20:41:00Z"/>
-          <w:rFonts w:asciiTheme="minorHAnsi" w:eastAsiaTheme="minorHAnsi" w:hAnsiTheme="minorHAnsi" w:cstheme="minorBidi"/>
-          <w:color w:val="auto"/>
-          <w:sz w:val="22"/>
-          <w:szCs w:val="22"/>
-        </w:rPr>
+        <w:pStyle w:val="Heading3"/>
+      </w:pPr>
+      <w:r>
+        <w:drawing>
+          <wp:anchor distT="0" distB="0" distL="114300" distR="114300" simplePos="0" relativeHeight="251662336" behindDoc="1" locked="0" layoutInCell="1" allowOverlap="1" wp14:anchorId="61D1DC84">
+            <wp:simplePos x="0" y="0"/>
+            <wp:positionH relativeFrom="margin">
+              <wp:align>center</wp:align>
+            </wp:positionH>
+            <wp:positionV relativeFrom="paragraph">
+              <wp:posOffset>286224</wp:posOffset>
+            </wp:positionV>
+            <wp:extent cx="10113010" cy="3667125"/>
+            <wp:effectExtent l="0" t="0" r="2540" b="9525"/>
+            <wp:wrapTight wrapText="bothSides">
+              <wp:wrapPolygon edited="0">
+                <wp:start x="0" y="0"/>
+                <wp:lineTo x="0" y="21544"/>
+                <wp:lineTo x="21565" y="21544"/>
+                <wp:lineTo x="21565" y="0"/>
+                <wp:lineTo x="0" y="0"/>
+              </wp:wrapPolygon>
+            </wp:wrapTight>
+            <wp:docPr id="4" name="Picture 3">
+              <a:extLst xmlns:a="http://schemas.openxmlformats.org/drawingml/2006/main">
+                <a:ext uri="{FF2B5EF4-FFF2-40B4-BE49-F238E27FC236}">
+                  <a16:creationId xmlns:a16="http://schemas.microsoft.com/office/drawing/2014/main" id="{47177AB5-8A9C-4AFC-AA21-63F619BD1569}"/>
+                </a:ext>
+              </a:extLst>
+            </wp:docPr>
+            <wp:cNvGraphicFramePr>
+              <a:graphicFrameLocks xmlns:a="http://schemas.openxmlformats.org/drawingml/2006/main" noChangeAspect="1"/>
+            </wp:cNvGraphicFramePr>
+            <a:graphic xmlns:a="http://schemas.openxmlformats.org/drawingml/2006/main">
+              <a:graphicData uri="http://schemas.openxmlformats.org/drawingml/2006/picture">
+                <pic:pic xmlns:pic="http://schemas.openxmlformats.org/drawingml/2006/picture">
+                  <pic:nvPicPr>
+                    <pic:cNvPr id="4" name="Picture 3">
+                      <a:extLst>
+                        <a:ext uri="{FF2B5EF4-FFF2-40B4-BE49-F238E27FC236}">
+                          <a16:creationId xmlns:a16="http://schemas.microsoft.com/office/drawing/2014/main" id="{47177AB5-8A9C-4AFC-AA21-63F619BD1569}"/>
+                        </a:ext>
+                      </a:extLst>
+                    </pic:cNvPr>
+                    <pic:cNvPicPr>
+                      <a:picLocks noChangeAspect="1"/>
+                    </pic:cNvPicPr>
+                  </pic:nvPicPr>
+                  <pic:blipFill>
+                    <a:blip r:embed="rId19">
+                      <a:extLst>
+                        <a:ext uri="{28A0092B-C50C-407E-A947-70E740481C1C}">
+                          <a14:useLocalDpi xmlns:a14="http://schemas.microsoft.com/office/drawing/2010/main" val="0"/>
+                        </a:ext>
+                      </a:extLst>
+                    </a:blip>
+                    <a:stretch>
+                      <a:fillRect/>
+                    </a:stretch>
+                  </pic:blipFill>
+                  <pic:spPr>
+                    <a:xfrm>
+                      <a:off x="0" y="0"/>
+                      <a:ext cx="10113010" cy="3667125"/>
+                    </a:xfrm>
+                    <a:prstGeom prst="rect">
+                      <a:avLst/>
+                    </a:prstGeom>
+                  </pic:spPr>
+                </pic:pic>
+              </a:graphicData>
+            </a:graphic>
+            <wp14:sizeRelH relativeFrom="margin">
+              <wp14:pctWidth>0</wp14:pctWidth>
+            </wp14:sizeRelH>
+            <wp14:sizeRelV relativeFrom="margin">
+              <wp14:pctHeight>0</wp14:pctHeight>
+            </wp14:sizeRelV>
+          </wp:anchor>
+        </w:drawing>
+      </w:r>
+      <w:r>
+        <w:t>Cost Analysis Diagram</w:t>
+      </w:r>
+    </w:p>
+    <w:p>
+      <w:pPr>
+        <w:pStyle w:val="Heading3"/>
       </w:pPr>
     </w:p>
     <w:p>
       <w:pPr>
-        <w:pStyle w:val="Heading2"/>
-        <w:rPr>
-          <w:del w:id="26" w:author="Lewis Fulljames" w:date="2019-04-04T16:10:00Z"/>
-          <w:rFonts w:asciiTheme="minorHAnsi" w:eastAsiaTheme="minorHAnsi" w:hAnsiTheme="minorHAnsi" w:cstheme="minorBidi"/>
-          <w:color w:val="auto"/>
-          <w:sz w:val="22"/>
-          <w:szCs w:val="22"/>
-        </w:rPr>
-      </w:pPr>
-      <w:ins w:id="27" w:author="Lewis Fulljames" w:date="2019-04-04T20:41:00Z">
-        <w:r>
-          <w:rPr>
-            <w:rFonts w:asciiTheme="minorHAnsi" w:eastAsiaTheme="minorHAnsi" w:hAnsiTheme="minorHAnsi" w:cstheme="minorBidi"/>
-            <w:color w:val="auto"/>
-            <w:sz w:val="22"/>
-            <w:szCs w:val="22"/>
-          </w:rPr>
-          <w:lastRenderedPageBreak/>
-          <w:t xml:space="preserve">Methods of project management that I utilised for the completion of this project was weekly meetings with my supervisor, Gantt chart, and a scrum board. Weekly meetings with my supervisor allowed me to both gain knowledge of how best to progress with my next aim or objective, or refine my current work. This proved to be a valuable tool in managing my time with my project. A Gantt chart was developed at the start of the project, as a way to plan my time until the deadline of the project. </w:t>
-        </w:r>
-      </w:ins>
-      <w:ins w:id="28" w:author="Lewis Fulljames" w:date="2019-04-04T20:42:00Z">
-        <w:r>
-          <w:rPr>
-            <w:rFonts w:asciiTheme="minorHAnsi" w:eastAsiaTheme="minorHAnsi" w:hAnsiTheme="minorHAnsi" w:cstheme="minorBidi"/>
-            <w:color w:val="auto"/>
-            <w:sz w:val="22"/>
-            <w:szCs w:val="22"/>
-          </w:rPr>
-          <w:t>This fitte</w:t>
-        </w:r>
-      </w:ins>
-      <w:ins w:id="29" w:author="Lewis Fulljames" w:date="2019-04-04T20:43:00Z">
-        <w:r>
-          <w:rPr>
-            <w:rFonts w:asciiTheme="minorHAnsi" w:eastAsiaTheme="minorHAnsi" w:hAnsiTheme="minorHAnsi" w:cstheme="minorBidi"/>
-            <w:color w:val="auto"/>
-            <w:sz w:val="22"/>
-            <w:szCs w:val="22"/>
-          </w:rPr>
-          <w:t xml:space="preserve">d in very well with the use of the waterfall model as there was a clear deadline for each stage. </w:t>
-        </w:r>
-      </w:ins>
-      <w:ins w:id="30" w:author="Lewis Fulljames" w:date="2019-04-04T20:41:00Z">
-        <w:r>
-          <w:rPr>
-            <w:rFonts w:asciiTheme="minorHAnsi" w:eastAsiaTheme="minorHAnsi" w:hAnsiTheme="minorHAnsi" w:cstheme="minorBidi"/>
-            <w:color w:val="auto"/>
-            <w:sz w:val="22"/>
-            <w:szCs w:val="22"/>
-          </w:rPr>
-          <w:t>I felt that the Gantt chart was successful in keeping me on track with achieving my aims and objectives. Finally, another tool that was utilised within the completion of my project was the scrum board this had a very similar role to the Gantt chart but allowed me to keep track of what I am currently working on in a more granular way, and where each feature is in terms of planning, development, or testing. My supervisor was also a member of the scrum board so my progress could be seen and discussed within my supervisor meetings.</w:t>
-        </w:r>
-      </w:ins>
-    </w:p>
-    <w:p>
-      <w:pPr>
-        <w:pStyle w:val="Heading2"/>
-        <w:rPr>
-          <w:del w:id="31" w:author="Lewis Fulljames" w:date="2019-04-04T20:41:00Z"/>
-        </w:rPr>
-        <w:pPrChange w:id="32" w:author="Lewis Fulljames" w:date="2019-04-04T16:50:00Z">
-          <w:pPr>
-            <w:pStyle w:val="Heading1"/>
-          </w:pPr>
-        </w:pPrChange>
+        <w:pStyle w:val="Heading3"/>
       </w:pPr>
     </w:p>
     <w:p>
       <w:pPr>
-        <w:pStyle w:val="Heading1"/>
+        <w:pStyle w:val="Heading3"/>
       </w:pPr>
     </w:p>
     <w:p>
       <w:pPr>
-        <w:pStyle w:val="Heading2"/>
-        <w:rPr>
-          <w:ins w:id="33" w:author="Lewis Fulljames" w:date="2019-04-04T20:56:00Z"/>
-        </w:rPr>
+        <w:rPr>
+          <w:rFonts w:asciiTheme="majorHAnsi" w:eastAsiaTheme="majorEastAsia" w:hAnsiTheme="majorHAnsi" w:cstheme="majorBidi"/>
+          <w:color w:val="1F3763" w:themeColor="accent1" w:themeShade="7F"/>
+          <w:sz w:val="24"/>
+          <w:szCs w:val="24"/>
+        </w:rPr>
+      </w:pPr>
+      <w:r>
+        <w:br w:type="page"/>
+      </w:r>
+    </w:p>
+    <w:p>
+      <w:pPr>
+        <w:pStyle w:val="Heading3"/>
+      </w:pPr>
+      <w:r>
+        <w:rPr>
+          <w:noProof/>
+        </w:rPr>
+        <w:drawing>
+          <wp:anchor distT="0" distB="0" distL="114300" distR="114300" simplePos="0" relativeHeight="251663360" behindDoc="1" locked="0" layoutInCell="1" allowOverlap="1" wp14:anchorId="7A6A85F3">
+            <wp:simplePos x="0" y="0"/>
+            <wp:positionH relativeFrom="margin">
+              <wp:align>center</wp:align>
+            </wp:positionH>
+            <wp:positionV relativeFrom="paragraph">
+              <wp:posOffset>328</wp:posOffset>
+            </wp:positionV>
+            <wp:extent cx="10102850" cy="4017645"/>
+            <wp:effectExtent l="0" t="0" r="0" b="1905"/>
+            <wp:wrapTight wrapText="bothSides">
+              <wp:wrapPolygon edited="0">
+                <wp:start x="0" y="0"/>
+                <wp:lineTo x="0" y="21508"/>
+                <wp:lineTo x="21546" y="21508"/>
+                <wp:lineTo x="21546" y="0"/>
+                <wp:lineTo x="0" y="0"/>
+              </wp:wrapPolygon>
+            </wp:wrapTight>
+            <wp:docPr id="12" name="Picture 12"/>
+            <wp:cNvGraphicFramePr>
+              <a:graphicFrameLocks xmlns:a="http://schemas.openxmlformats.org/drawingml/2006/main" noChangeAspect="1"/>
+            </wp:cNvGraphicFramePr>
+            <a:graphic xmlns:a="http://schemas.openxmlformats.org/drawingml/2006/main">
+              <a:graphicData uri="http://schemas.openxmlformats.org/drawingml/2006/picture">
+                <pic:pic xmlns:pic="http://schemas.openxmlformats.org/drawingml/2006/picture">
+                  <pic:nvPicPr>
+                    <pic:cNvPr id="1" name=""/>
+                    <pic:cNvPicPr/>
+                  </pic:nvPicPr>
+                  <pic:blipFill>
+                    <a:blip r:embed="rId20">
+                      <a:extLst>
+                        <a:ext uri="{28A0092B-C50C-407E-A947-70E740481C1C}">
+                          <a14:useLocalDpi xmlns:a14="http://schemas.microsoft.com/office/drawing/2010/main" val="0"/>
+                        </a:ext>
+                      </a:extLst>
+                    </a:blip>
+                    <a:stretch>
+                      <a:fillRect/>
+                    </a:stretch>
+                  </pic:blipFill>
+                  <pic:spPr>
+                    <a:xfrm>
+                      <a:off x="0" y="0"/>
+                      <a:ext cx="10102850" cy="4017645"/>
+                    </a:xfrm>
+                    <a:prstGeom prst="rect">
+                      <a:avLst/>
+                    </a:prstGeom>
+                  </pic:spPr>
+                </pic:pic>
+              </a:graphicData>
+            </a:graphic>
+            <wp14:sizeRelH relativeFrom="margin">
+              <wp14:pctWidth>0</wp14:pctWidth>
+            </wp14:sizeRelH>
+            <wp14:sizeRelV relativeFrom="margin">
+              <wp14:pctHeight>0</wp14:pctHeight>
+            </wp14:sizeRelV>
+          </wp:anchor>
+        </w:drawing>
+      </w:r>
+    </w:p>
+    <w:p/>
+    <w:p/>
+    <w:p/>
+    <w:p/>
+    <w:p/>
+    <w:p>
+      <w:r>
+        <w:rPr>
+          <w:noProof/>
+        </w:rPr>
+        <mc:AlternateContent>
+          <mc:Choice Requires="wps">
+            <w:drawing>
+              <wp:anchor distT="0" distB="0" distL="114300" distR="114300" simplePos="0" relativeHeight="251668480" behindDoc="1" locked="0" layoutInCell="1" allowOverlap="1" wp14:anchorId="515EC28A" wp14:editId="3B5A18FA">
+                <wp:simplePos x="0" y="0"/>
+                <wp:positionH relativeFrom="column">
+                  <wp:posOffset>-607060</wp:posOffset>
+                </wp:positionH>
+                <wp:positionV relativeFrom="paragraph">
+                  <wp:posOffset>2772410</wp:posOffset>
+                </wp:positionV>
+                <wp:extent cx="10067925" cy="635"/>
+                <wp:effectExtent l="0" t="0" r="0" b="0"/>
+                <wp:wrapTight wrapText="bothSides">
+                  <wp:wrapPolygon edited="0">
+                    <wp:start x="0" y="0"/>
+                    <wp:lineTo x="0" y="21600"/>
+                    <wp:lineTo x="21600" y="21600"/>
+                    <wp:lineTo x="21600" y="0"/>
+                  </wp:wrapPolygon>
+                </wp:wrapTight>
+                <wp:docPr id="17" name="Text Box 17"/>
+                <wp:cNvGraphicFramePr/>
+                <a:graphic xmlns:a="http://schemas.openxmlformats.org/drawingml/2006/main">
+                  <a:graphicData uri="http://schemas.microsoft.com/office/word/2010/wordprocessingShape">
+                    <wps:wsp>
+                      <wps:cNvSpPr txBox="1"/>
+                      <wps:spPr>
+                        <a:xfrm>
+                          <a:off x="0" y="0"/>
+                          <a:ext cx="10067925" cy="635"/>
+                        </a:xfrm>
+                        <a:prstGeom prst="rect">
+                          <a:avLst/>
+                        </a:prstGeom>
+                        <a:solidFill>
+                          <a:prstClr val="white"/>
+                        </a:solidFill>
+                        <a:ln>
+                          <a:noFill/>
+                        </a:ln>
+                      </wps:spPr>
+                      <wps:txbx>
+                        <w:txbxContent>
+                          <w:p>
+                            <w:pPr>
+                              <w:pStyle w:val="Caption"/>
+                              <w:rPr>
+                                <w:noProof/>
+                              </w:rPr>
+                            </w:pPr>
+                            <w:r>
+                              <w:t xml:space="preserve">Table </w:t>
+                            </w:r>
+                            <w:r>
+                              <w:t>2</w:t>
+                            </w:r>
+                            <w:r>
+                              <w:t xml:space="preserve"> Cost Analysis</w:t>
+                            </w:r>
+                          </w:p>
+                        </w:txbxContent>
+                      </wps:txbx>
+                      <wps:bodyPr rot="0" spcFirstLastPara="0" vertOverflow="overflow" horzOverflow="overflow" vert="horz" wrap="square" lIns="0" tIns="0" rIns="0" bIns="0" numCol="1" spcCol="0" rtlCol="0" fromWordArt="0" anchor="t" anchorCtr="0" forceAA="0" compatLnSpc="1">
+                        <a:prstTxWarp prst="textNoShape">
+                          <a:avLst/>
+                        </a:prstTxWarp>
+                        <a:spAutoFit/>
+                      </wps:bodyPr>
+                    </wps:wsp>
+                  </a:graphicData>
+                </a:graphic>
+              </wp:anchor>
+            </w:drawing>
+          </mc:Choice>
+          <mc:Fallback>
+            <w:pict>
+              <v:shape w14:anchorId="515EC28A" id="Text Box 17" o:spid="_x0000_s1028" type="#_x0000_t202" style="position:absolute;margin-left:-47.8pt;margin-top:218.3pt;width:792.75pt;height:.05pt;z-index:-251648000;visibility:visible;mso-wrap-style:square;mso-wrap-distance-left:9pt;mso-wrap-distance-top:0;mso-wrap-distance-right:9pt;mso-wrap-distance-bottom:0;mso-position-horizontal:absolute;mso-position-horizontal-relative:text;mso-position-vertical:absolute;mso-position-vertical-relative:text;v-text-anchor:top" o:gfxdata="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" stroked="f">
+                <v:textbox style="mso-fit-shape-to-text:t" inset="0,0,0,0">
+                  <w:txbxContent>
+                    <w:p>
+                      <w:pPr>
+                        <w:pStyle w:val="Caption"/>
+                        <w:rPr>
+                          <w:noProof/>
+                        </w:rPr>
+                      </w:pPr>
+                      <w:r>
+                        <w:t xml:space="preserve">Table </w:t>
+                      </w:r>
+                      <w:r>
+                        <w:t>2</w:t>
+                      </w:r>
+                      <w:r>
+                        <w:t xml:space="preserve"> Cost Analysis</w:t>
+                      </w:r>
+                    </w:p>
+                  </w:txbxContent>
+                </v:textbox>
+                <w10:wrap type="tight"/>
+              </v:shape>
+            </w:pict>
+          </mc:Fallback>
+        </mc:AlternateContent>
+      </w:r>
+      <w:r>
+        <w:rPr>
+          <w:noProof/>
+        </w:rPr>
+        <w:drawing>
+          <wp:anchor distT="0" distB="0" distL="114300" distR="114300" simplePos="0" relativeHeight="251664384" behindDoc="1" locked="0" layoutInCell="1" allowOverlap="1" wp14:anchorId="299942DB">
+            <wp:simplePos x="0" y="0"/>
+            <wp:positionH relativeFrom="margin">
+              <wp:align>center</wp:align>
+            </wp:positionH>
+            <wp:positionV relativeFrom="paragraph">
+              <wp:posOffset>111</wp:posOffset>
+            </wp:positionV>
+            <wp:extent cx="10067925" cy="2715260"/>
+            <wp:effectExtent l="0" t="0" r="9525" b="8890"/>
+            <wp:wrapTight wrapText="bothSides">
+              <wp:wrapPolygon edited="0">
+                <wp:start x="0" y="0"/>
+                <wp:lineTo x="0" y="21519"/>
+                <wp:lineTo x="21580" y="21519"/>
+                <wp:lineTo x="21580" y="0"/>
+                <wp:lineTo x="0" y="0"/>
+              </wp:wrapPolygon>
+            </wp:wrapTight>
+            <wp:docPr id="13" name="Picture 13"/>
+            <wp:cNvGraphicFramePr>
+              <a:graphicFrameLocks xmlns:a="http://schemas.openxmlformats.org/drawingml/2006/main" noChangeAspect="1"/>
+            </wp:cNvGraphicFramePr>
+            <a:graphic xmlns:a="http://schemas.openxmlformats.org/drawingml/2006/main">
+              <a:graphicData uri="http://schemas.openxmlformats.org/drawingml/2006/picture">
+                <pic:pic xmlns:pic="http://schemas.openxmlformats.org/drawingml/2006/picture">
+                  <pic:nvPicPr>
+                    <pic:cNvPr id="1" name=""/>
+                    <pic:cNvPicPr/>
+                  </pic:nvPicPr>
+                  <pic:blipFill>
+                    <a:blip r:embed="rId21">
+                      <a:extLst>
+                        <a:ext uri="{28A0092B-C50C-407E-A947-70E740481C1C}">
+                          <a14:useLocalDpi xmlns:a14="http://schemas.microsoft.com/office/drawing/2010/main" val="0"/>
+                        </a:ext>
+                      </a:extLst>
+                    </a:blip>
+                    <a:stretch>
+                      <a:fillRect/>
+                    </a:stretch>
+                  </pic:blipFill>
+                  <pic:spPr>
+                    <a:xfrm>
+                      <a:off x="0" y="0"/>
+                      <a:ext cx="10067925" cy="2715260"/>
+                    </a:xfrm>
+                    <a:prstGeom prst="rect">
+                      <a:avLst/>
+                    </a:prstGeom>
+                  </pic:spPr>
+                </pic:pic>
+              </a:graphicData>
+            </a:graphic>
+            <wp14:sizeRelH relativeFrom="margin">
+              <wp14:pctWidth>0</wp14:pctWidth>
+            </wp14:sizeRelH>
+            <wp14:sizeRelV relativeFrom="margin">
+              <wp14:pctHeight>0</wp14:pctHeight>
+            </wp14:sizeRelV>
+          </wp:anchor>
+        </w:drawing>
+      </w:r>
+    </w:p>
+    <w:p/>
+    <w:p>
+      <w:pPr>
+        <w:sectPr>
+          <w:pgSz w:w="16838" w:h="11906" w:orient="landscape"/>
+          <w:pgMar w:top="1440" w:right="1440" w:bottom="1440" w:left="1440" w:header="708" w:footer="708" w:gutter="0"/>
+          <w:cols w:space="708"/>
+          <w:docGrid w:linePitch="360"/>
+        </w:sectPr>
       </w:pPr>
     </w:p>
     <w:p>
       <w:pPr>
-        <w:pStyle w:val="Heading2"/>
-        <w:rPr>
-          <w:ins w:id="34" w:author="Lewis Fulljames" w:date="2019-04-04T20:56:00Z"/>
-        </w:rPr>
-      </w:pPr>
-      <w:ins w:id="35" w:author="Lewis Fulljames" w:date="2019-04-04T20:56:00Z">
-        <w:r>
-          <w:t xml:space="preserve">Software Development </w:t>
-        </w:r>
-      </w:ins>
-      <w:del w:id="36" w:author="Lewis Fulljames" w:date="2019-04-04T20:56:00Z">
-        <w:r>
-          <w:delText xml:space="preserve"> </w:delText>
-        </w:r>
-      </w:del>
-    </w:p>
-    <w:p>
-      <w:pPr>
-        <w:rPr>
-          <w:ins w:id="37" w:author="Lewis Fulljames" w:date="2019-04-04T20:56:00Z"/>
-        </w:rPr>
-      </w:pPr>
-      <w:ins w:id="38" w:author="Lewis Fulljames" w:date="2019-04-04T20:56:00Z">
-        <w:r>
-          <w:t>?????</w:t>
-        </w:r>
-      </w:ins>
-    </w:p>
-    <w:p>
-      <w:pPr>
-        <w:rPr>
-          <w:ins w:id="39" w:author="Lewis Fulljames" w:date="2019-04-04T20:56:00Z"/>
-        </w:rPr>
+        <w:pStyle w:val="Heading3"/>
       </w:pPr>
     </w:p>
+    <w:bookmarkEnd w:id="22"/>
+    <w:p/>
+    <w:p/>
     <w:p>
       <w:pPr>
         <w:pStyle w:val="Heading2"/>
-        <w:rPr>
-          <w:ins w:id="40" w:author="Lewis Fulljames" w:date="2019-04-04T20:56:00Z"/>
-        </w:rPr>
-      </w:pPr>
-      <w:ins w:id="41" w:author="Lewis Fulljames" w:date="2019-04-04T20:56:00Z">
-        <w:r>
-          <w:t>Toolsets and Machine Environments</w:t>
-        </w:r>
-      </w:ins>
-    </w:p>
-    <w:p>
-      <w:pPr>
-        <w:rPr>
-          <w:ins w:id="42" w:author="Lewis Fulljames" w:date="2019-04-05T08:30:00Z"/>
-        </w:rPr>
-      </w:pPr>
-      <w:ins w:id="43" w:author="Lewis Fulljames" w:date="2019-04-04T22:16:00Z">
-        <w:r>
-          <w:t>For the development of the deployment scripts, Google Cloud shell was used. Google cloud shell allows me to organise and store my code files as well as develop my YAML and jinja deployment files. Google Cloud Shell is accessed through a web browser, instead of being installed locally onto my PC. This allows the software and tools to be UpToDate and allows me to develop on different devices seamlessly. The Google Cloud Shell also allows me to deploy the deployment script to the cloud environment, modify the deployed resources and also delete them from the cloud environment.</w:t>
-        </w:r>
-      </w:ins>
-      <w:ins w:id="44" w:author="Lewis Fulljames" w:date="2019-04-05T08:29:00Z">
-        <w:r>
-          <w:t xml:space="preserve"> This is why I chose to de</w:t>
-        </w:r>
-      </w:ins>
-      <w:ins w:id="45" w:author="Lewis Fulljames" w:date="2019-04-05T08:30:00Z">
-        <w:r>
-          <w:t>velop my deployment files within Google Cloud Shell instead of the locally installed Google Cloud SDK.</w:t>
-        </w:r>
-      </w:ins>
-      <w:ins w:id="46" w:author="Lewis Fulljames" w:date="2019-04-05T08:12:00Z">
-        <w:r>
-          <w:t xml:space="preserve"> </w:t>
-        </w:r>
-      </w:ins>
-      <w:ins w:id="47" w:author="Lewis Fulljames" w:date="2019-04-04T22:16:00Z">
-        <w:r>
-          <w:t xml:space="preserve"> In addition to utilising the Google Cloud Shell, I also utilised the Cloud Console app by Google, which was used to delete test deployments when I was away from my PC. This was achievable as I could connect to the Cloud Shell from within the app. In addition to connecting to the Cloud Shell, I could also see the status of deployed resources and errors that have occurred.  </w:t>
-        </w:r>
-      </w:ins>
-    </w:p>
-    <w:p>
-      <w:pPr>
-        <w:rPr>
-          <w:ins w:id="48" w:author="Lewis Fulljames" w:date="2019-04-05T09:31:00Z"/>
-        </w:rPr>
-      </w:pPr>
-      <w:ins w:id="49" w:author="Lewis Fulljames" w:date="2019-04-05T09:31:00Z">
-        <w:r>
-          <w:t xml:space="preserve">For the testing of the deployed </w:t>
-        </w:r>
-        <w:proofErr w:type="spellStart"/>
-        <w:r>
-          <w:t>Bitnami</w:t>
-        </w:r>
-        <w:proofErr w:type="spellEnd"/>
-        <w:r>
-          <w:t xml:space="preserve"> LAMP stack, with the migrated database and installed SLIM framework. I first experimented with three popular API testing suites, Postman, SoapUI, and </w:t>
-        </w:r>
-        <w:proofErr w:type="spellStart"/>
-        <w:r>
-          <w:t>Katalon</w:t>
-        </w:r>
-        <w:proofErr w:type="spellEnd"/>
-        <w:r>
-          <w:t xml:space="preserve"> studio. I used the free version of SoapUI which gave me access the tools required to test my VM’S. I found SoapUI easy to develop test cases and run tests on my VM’s. Unfortunately, the UI was overwhelming with the number of options and features available which made it hard to get the full potential out of the software. I was also unsuccessful in producing a graphical visualisation of the test results, because of the previous issue. </w:t>
-        </w:r>
-        <w:proofErr w:type="spellStart"/>
-        <w:r>
-          <w:t>Katalon</w:t>
-        </w:r>
-        <w:proofErr w:type="spellEnd"/>
-        <w:r>
-          <w:t xml:space="preserve"> studio is a free API testing suite, which has a variety of features to test web UI and API’s as well as mobile applications. I found it easy to organise my API tests with object repositories, test suites, reports, etc. and easy to produce graphs of the test results with the use of </w:t>
-        </w:r>
-        <w:proofErr w:type="spellStart"/>
-        <w:r>
-          <w:t>Katalon</w:t>
-        </w:r>
-        <w:proofErr w:type="spellEnd"/>
-        <w:r>
-          <w:t xml:space="preserve"> analytics. </w:t>
-        </w:r>
-        <w:proofErr w:type="spellStart"/>
-        <w:r>
-          <w:t>Katalon</w:t>
-        </w:r>
-        <w:proofErr w:type="spellEnd"/>
-        <w:r>
-          <w:t xml:space="preserve"> studio also supported the use of exploratory and automated testing, which would be useful for Beacon Inc. in the long and short term future. Finally, I used the free version of Postman. Postman has an easy to use UI, and I found it easy to produce my desired test conditions. Producing informative graphs from the testing results was easy with the use of the monitoring tool. Postman also supports exploratory testing through basic requests and automated testing through the monitoring tool. Postman was the API testing tool that I chose to fully test a variety of different sized VM’s due to its ease of use, and a wide array of features.</w:t>
-        </w:r>
-      </w:ins>
-    </w:p>
-    <w:p>
-      <w:pPr>
-        <w:rPr>
-          <w:ins w:id="50" w:author="Lewis Fulljames" w:date="2019-04-05T11:39:00Z"/>
-        </w:rPr>
-      </w:pPr>
-      <w:ins w:id="51" w:author="Lewis Fulljames" w:date="2019-04-05T11:39:00Z">
-        <w:r>
-          <w:lastRenderedPageBreak/>
-          <w:t>For the development of the cost and risk analysis, Microsoft Excel was used. I decided that Microsoft Excel was the best tool to use for the creation of the cost analysis as I could use a formula to keep a tally of the current cost of a cloud solution. For the risk analysis Excel was used due to presenting the different standards and cloud vendor information clearly. Compared to other similar software such as Google sheets, Excel does not bring any additional functionality, but to more accessible to a greater number of users. For example</w:t>
-        </w:r>
-      </w:ins>
-      <w:ins w:id="52" w:author="Lewis Fulljames" w:date="2019-04-05T11:40:00Z">
-        <w:r>
-          <w:t>,</w:t>
-        </w:r>
-      </w:ins>
-      <w:ins w:id="53" w:author="Lewis Fulljames" w:date="2019-04-05T11:39:00Z">
-        <w:r>
-          <w:t xml:space="preserve"> if a non-google user wanted to edit the cost analysis they would need to sign in with a google account within fourteen days, otherwise there access would be revoked.</w:t>
-        </w:r>
-      </w:ins>
-    </w:p>
-    <w:p>
-      <w:pPr>
-        <w:rPr>
-          <w:ins w:id="54" w:author="Lewis Fulljames" w:date="2019-04-05T11:39:00Z"/>
-        </w:rPr>
-      </w:pPr>
-      <w:ins w:id="55" w:author="Lewis Fulljames" w:date="2019-04-05T11:39:00Z">
-        <w:r>
-          <w:t>For the development of the internal and cloud infrastructure diagrams, Microsoft PowerPoint was the primary development tool alongside Google Slides. Microsoft PowerPoint was used as the primary development tool for the diagrams as I had better usability when designing detailed diagrams. As well as the accessibility discussed previously. I utilised the Microsoft PowerPoint google cloud asset library and the google slides version of the Google cloud asset library. I chose to use both as I discovered that not all of the solution icons were available within the PowerPoint version when compared to the google slides version which had a wider variety of icons available.</w:t>
-        </w:r>
-      </w:ins>
-    </w:p>
-    <w:p>
-      <w:pPr>
-        <w:rPr>
-          <w:ins w:id="56" w:author="Lewis Fulljames" w:date="2019-04-05T11:39:00Z"/>
-        </w:rPr>
-      </w:pPr>
-      <w:ins w:id="57" w:author="Lewis Fulljames" w:date="2019-04-05T11:39:00Z">
-        <w:r>
-          <w:t>For project management I originally used Workstreams to develop and utilise a SCRUM board, but once I started to develop the SCRUM board it was inflexible, as you could only have three bins, “Planned”, “In Progress”, and “Completed”, this proved to be less than optimal as I required a testing phase and backlog, which is why I decided to use Trello instead. Trello allowed me to use multiple bins and had a cleaner UI so it was easier to understand my current situation.</w:t>
-        </w:r>
-      </w:ins>
-    </w:p>
-    <w:p>
-      <w:pPr>
-        <w:rPr>
-          <w:ins w:id="58" w:author="Lewis Fulljames" w:date="2019-04-05T11:39:00Z"/>
-        </w:rPr>
-      </w:pPr>
-      <w:ins w:id="59" w:author="Lewis Fulljames" w:date="2019-04-05T11:39:00Z">
-        <w:r>
-          <w:t xml:space="preserve">Trello allowed me to set deadlines for tasks, add bins, and colour code tasks into groups. Additionally, Trello allowed me to add members to the board, therefore my supervisor was added so that we could discuss progress within our weekly meetings. </w:t>
-        </w:r>
-      </w:ins>
-    </w:p>
-    <w:p>
-      <w:pPr>
-        <w:rPr>
-          <w:ins w:id="60" w:author="Lewis Fulljames" w:date="2019-04-05T11:39:00Z"/>
-        </w:rPr>
-      </w:pPr>
-      <w:ins w:id="61" w:author="Lewis Fulljames" w:date="2019-04-05T11:39:00Z">
-        <w:r>
-          <w:t>Link to Trello board: https://trello.com/b/Npk66MBv</w:t>
-        </w:r>
-      </w:ins>
-    </w:p>
-    <w:p>
-      <w:pPr>
-        <w:rPr>
-          <w:ins w:id="62" w:author="Lewis Fulljames" w:date="2019-04-05T11:39:00Z"/>
-        </w:rPr>
-      </w:pPr>
-      <w:ins w:id="63" w:author="Lewis Fulljames" w:date="2019-04-05T11:39:00Z">
-        <w:r>
-          <w:t>In the development of this project, I also implemented version control software, with the use of GitHub. GitHub was used so that I ca</w:t>
-        </w:r>
-        <w:bookmarkStart w:id="64" w:name="_GoBack"/>
-        <w:bookmarkEnd w:id="64"/>
-        <w:r>
-          <w:t>n roll back to an older version if unfixable errors occur. GitHub fits well with my use of the waterfall model, as I can branch off and develop and test each unit separately and then combine them (pull request) when all units are complete. A unit would usually consist and a type of resource deployment, for example, the VM deployments, or storage deployment. I could also flag errors, suggested improvements, etc</w:t>
-        </w:r>
-      </w:ins>
-      <w:ins w:id="65" w:author="Lewis Fulljames" w:date="2019-04-05T11:40:00Z">
-        <w:r>
-          <w:t>.</w:t>
-        </w:r>
-      </w:ins>
-      <w:ins w:id="66" w:author="Lewis Fulljames" w:date="2019-04-05T11:39:00Z">
-        <w:r>
-          <w:t xml:space="preserve"> within GitHub so that I can resolve or develop new ideas later. Ensuring that the deployment of resources is robust.</w:t>
-        </w:r>
-      </w:ins>
-    </w:p>
-    <w:p>
-      <w:pPr>
-        <w:pStyle w:val="Heading2"/>
-        <w:rPr>
-          <w:del w:id="67" w:author="Lewis Fulljames" w:date="2019-04-05T10:36:00Z"/>
-        </w:rPr>
-      </w:pPr>
-      <w:ins w:id="68" w:author="Lewis Fulljames" w:date="2019-04-05T11:39:00Z">
-        <w:r>
-          <w:t xml:space="preserve">OneDrive was used throughout my project as a form of documentation sharing with my supervisor and backing up core files. OneDrive was used over other cloud storage providers as my University Office 365 account can link </w:t>
-        </w:r>
-      </w:ins>
-      <w:ins w:id="69" w:author="Lewis Fulljames" w:date="2019-04-05T11:40:00Z">
-        <w:r>
-          <w:t>to</w:t>
-        </w:r>
-      </w:ins>
-      <w:ins w:id="70" w:author="Lewis Fulljames" w:date="2019-04-05T11:39:00Z">
-        <w:r>
-          <w:t xml:space="preserve"> other members of the University, making it easier to share documents within.</w:t>
-        </w:r>
-      </w:ins>
-    </w:p>
-    <w:p>
-      <w:pPr>
-        <w:rPr>
-          <w:ins w:id="71" w:author="Lewis Fulljames" w:date="2019-04-05T11:39:00Z"/>
-          <w:rPrChange w:id="72" w:author="Lewis Fulljames" w:date="2019-04-05T11:39:00Z">
-            <w:rPr>
-              <w:ins w:id="73" w:author="Lewis Fulljames" w:date="2019-04-05T11:39:00Z"/>
-              <w:rFonts w:asciiTheme="minorHAnsi" w:eastAsiaTheme="minorHAnsi" w:hAnsiTheme="minorHAnsi" w:cstheme="minorBidi"/>
-              <w:color w:val="auto"/>
-              <w:sz w:val="22"/>
-              <w:szCs w:val="22"/>
-            </w:rPr>
-          </w:rPrChange>
-        </w:rPr>
-        <w:pPrChange w:id="74" w:author="Lewis Fulljames" w:date="2019-04-05T11:39:00Z">
-          <w:pPr>
-            <w:pStyle w:val="Heading2"/>
-          </w:pPr>
-        </w:pPrChange>
       </w:pPr>
     </w:p>
     <w:p>
       <w:pPr>
         <w:pStyle w:val="Heading2"/>
       </w:pPr>
-      <w:bookmarkStart w:id="75" w:name="_Toc1850643"/>
-      <w:proofErr w:type="spellStart"/>
-      <w:r>
-        <w:t>Diagrams</w:t>
-      </w:r>
-      <w:proofErr w:type="spellEnd"/>
-      <w:r>
-        <w:t xml:space="preserve"> …..</w:t>
-      </w:r>
-      <w:bookmarkEnd w:id="75"/>
+      <w:bookmarkStart w:id="23" w:name="_Toc5390769"/>
+      <w:r>
+        <w:t>Diagrams …..</w:t>
+      </w:r>
+      <w:bookmarkEnd w:id="23"/>
     </w:p>
     <w:p/>
     <w:p>
       <w:pPr>
         <w:pStyle w:val="Heading2"/>
       </w:pPr>
-      <w:bookmarkStart w:id="76" w:name="_Toc1850644"/>
+      <w:bookmarkStart w:id="24" w:name="_Toc5390770"/>
       <w:r>
         <w:t xml:space="preserve">Design </w:t>
       </w:r>
       <w:r>
         <w:t>…..</w:t>
       </w:r>
-      <w:bookmarkEnd w:id="76"/>
+      <w:bookmarkEnd w:id="24"/>
     </w:p>
     <w:p>
       <w:pPr>
         <w:pStyle w:val="Heading2"/>
       </w:pPr>
-      <w:bookmarkStart w:id="77" w:name="_Toc1850645"/>
+      <w:bookmarkStart w:id="25" w:name="_Toc5390771"/>
       <w:r>
         <w:t xml:space="preserve">Implementation </w:t>
       </w:r>
       <w:r>
         <w:t>…..</w:t>
       </w:r>
-      <w:bookmarkEnd w:id="77"/>
+      <w:bookmarkEnd w:id="25"/>
     </w:p>
     <w:p>
       <w:pPr>
         <w:pStyle w:val="Heading2"/>
       </w:pPr>
-      <w:bookmarkStart w:id="78" w:name="_Toc1850646"/>
+      <w:bookmarkStart w:id="26" w:name="_Toc5390772"/>
       <w:r>
         <w:t>Evaluation</w:t>
       </w:r>
       <w:r>
         <w:t xml:space="preserve"> …..</w:t>
       </w:r>
-      <w:bookmarkEnd w:id="78"/>
+      <w:bookmarkEnd w:id="26"/>
     </w:p>
     <w:p/>
     <w:p/>
@@ -10893,7 +12160,34 @@
     <w:p/>
     <w:p/>
     <w:p/>
-    <w:bookmarkStart w:id="79" w:name="_Toc1850647" w:displacedByCustomXml="next"/>
+    <w:p/>
+    <w:p/>
+    <w:p/>
+    <w:p/>
+    <w:p/>
+    <w:p/>
+    <w:p/>
+    <w:p/>
+    <w:p/>
+    <w:p/>
+    <w:p/>
+    <w:p/>
+    <w:p/>
+    <w:p/>
+    <w:p/>
+    <w:p/>
+    <w:p/>
+    <w:p/>
+    <w:p/>
+    <w:p/>
+    <w:p/>
+    <w:p/>
+    <w:p/>
+    <w:p/>
+    <w:p/>
+    <w:p/>
+    <w:p/>
+    <w:bookmarkStart w:id="27" w:name="_Toc5390773" w:displacedByCustomXml="next"/>
     <w:sdt>
       <w:sdtPr>
         <w:rPr>
@@ -10908,7 +12202,6 @@
           <w:docPartUnique/>
         </w:docPartObj>
       </w:sdtPr>
-      <w:sdtEndPr/>
       <w:sdtContent>
         <w:p>
           <w:pPr>
@@ -10917,14 +12210,13 @@
           <w:r>
             <w:t>Bibliography</w:t>
           </w:r>
-          <w:bookmarkEnd w:id="79"/>
+          <w:bookmarkEnd w:id="27"/>
         </w:p>
         <w:sdt>
           <w:sdtPr>
             <w:id w:val="111145805"/>
             <w:bibliography/>
           </w:sdtPr>
-          <w:sdtEndPr/>
           <w:sdtContent>
             <w:p>
               <w:pPr>
@@ -10948,6 +12240,55 @@
                 <w:rPr>
                   <w:noProof/>
                 </w:rPr>
+                <w:t xml:space="preserve">Aldaine, A., 2018. </w:t>
+              </w:r>
+              <w:r>
+                <w:rPr>
+                  <w:i/>
+                  <w:iCs/>
+                  <w:noProof/>
+                </w:rPr>
+                <w:t xml:space="preserve">Top 10 API Testing Tools (Details &amp; Updates Done for You!). </w:t>
+              </w:r>
+              <w:r>
+                <w:rPr>
+                  <w:noProof/>
+                </w:rPr>
+                <w:t xml:space="preserve">[Online] </w:t>
+              </w:r>
+              <w:r>
+                <w:rPr>
+                  <w:noProof/>
+                </w:rPr>
+                <w:br/>
+                <w:t xml:space="preserve">Available at: </w:t>
+              </w:r>
+              <w:r>
+                <w:rPr>
+                  <w:noProof/>
+                  <w:u w:val="single"/>
+                </w:rPr>
+                <w:t>https://medium.com/@alicealdaine/top-10-api-testing-tools-rest-soap-services-5395cb03cfa9</w:t>
+              </w:r>
+              <w:r>
+                <w:rPr>
+                  <w:noProof/>
+                </w:rPr>
+                <w:br/>
+                <w:t>[Accessed 1 April 2019].</w:t>
+              </w:r>
+            </w:p>
+            <w:p>
+              <w:pPr>
+                <w:pStyle w:val="Bibliography"/>
+                <w:rPr>
+                  <w:noProof/>
+                </w:rPr>
+              </w:pPr>
+              <w:r>
+                <w:rPr>
+                  <w:noProof/>
+                </w:rPr>
                 <w:t xml:space="preserve">Altorbaq , A., Blix , F. &amp; Sörman , S., 2017. </w:t>
               </w:r>
               <w:r>
@@ -11025,7 +12366,6 @@
                 <w:rPr>
                   <w:noProof/>
                 </w:rPr>
-                <w:lastRenderedPageBreak/>
                 <w:t xml:space="preserve">Business Queensland, 2017. </w:t>
               </w:r>
               <w:r>
@@ -11124,6 +12464,55 @@
                 <w:rPr>
                   <w:noProof/>
                 </w:rPr>
+                <w:t xml:space="preserve">Dignan, L., 2018. </w:t>
+              </w:r>
+              <w:r>
+                <w:rPr>
+                  <w:i/>
+                  <w:iCs/>
+                  <w:noProof/>
+                </w:rPr>
+                <w:t xml:space="preserve">Top cloud providers 2018: How AWS, Microsoft, Google, IBM, Oracle, Alibaba stack up. </w:t>
+              </w:r>
+              <w:r>
+                <w:rPr>
+                  <w:noProof/>
+                </w:rPr>
+                <w:t xml:space="preserve">[Online] </w:t>
+              </w:r>
+              <w:r>
+                <w:rPr>
+                  <w:noProof/>
+                </w:rPr>
+                <w:br/>
+                <w:t xml:space="preserve">Available at: </w:t>
+              </w:r>
+              <w:r>
+                <w:rPr>
+                  <w:noProof/>
+                  <w:u w:val="single"/>
+                </w:rPr>
+                <w:t>https://www.zdnet.com/article/top-cloud-providers-2018-how-aws-microsoft-google-ibm-oracle-alibaba-stack-up/</w:t>
+              </w:r>
+              <w:r>
+                <w:rPr>
+                  <w:noProof/>
+                </w:rPr>
+                <w:br/>
+                <w:t>[Accessed 14 February 2019].</w:t>
+              </w:r>
+            </w:p>
+            <w:p>
+              <w:pPr>
+                <w:pStyle w:val="Bibliography"/>
+                <w:rPr>
+                  <w:noProof/>
+                </w:rPr>
+              </w:pPr>
+              <w:r>
+                <w:rPr>
+                  <w:noProof/>
+                </w:rPr>
                 <w:t xml:space="preserve">Donahue, S., 2014. </w:t>
               </w:r>
               <w:r>
@@ -11593,7 +12982,6 @@
                 <w:rPr>
                   <w:noProof/>
                 </w:rPr>
-                <w:lastRenderedPageBreak/>
                 <w:t xml:space="preserve">Krutz, R. L. &amp; Vines, R. D., 2010. </w:t>
               </w:r>
               <w:r>
@@ -12132,8 +13520,6 @@
     <w:bookmarkEnd w:id="1"/>
     <w:p/>
     <w:sectPr>
-      <w:headerReference w:type="default" r:id="rId8"/>
-      <w:footerReference w:type="default" r:id="rId9"/>
       <w:pgSz w:w="11906" w:h="16838"/>
       <w:pgMar w:top="1440" w:right="1440" w:bottom="1440" w:left="1440" w:header="708" w:footer="708" w:gutter="0"/>
       <w:cols w:space="708"/>
@@ -12172,7 +13558,7 @@
 <w:ftr xmlns:wpc="http://schemas.microsoft.com/office/word/2010/wordprocessingCanvas" xmlns:cx="http://schemas.microsoft.com/office/drawing/2014/chartex" xmlns:cx1="http://schemas.microsoft.com/office/drawing/2015/9/8/chartex" xmlns:cx2="http://schemas.microsoft.com/office/drawing/2015/10/21/chartex" xmlns:cx3="http://schemas.microsoft.com/office/drawing/2016/5/9/chartex" xmlns:cx4="http://schemas.microsoft.com/office/drawing/2016/5/10/chartex" xmlns:cx5="http://schemas.microsoft.com/office/drawing/2016/5/11/chartex" xmlns:cx6="http://schemas.microsoft.com/office/drawing/2016/5/12/chartex" xmlns:cx7="http://schemas.microsoft.com/office/drawing/2016/5/13/chartex" xmlns:cx8="http://schemas.microsoft.com/office/drawing/2016/5/14/chartex" xmlns:mc="http://schemas.openxmlformats.org/markup-compatibility/2006" xmlns:aink="http://schemas.microsoft.com/office/drawing/2016/ink" xmlns:am3d="http://schemas.microsoft.com/office/drawing/2017/model3d" xmlns:o="urn:schemas-microsoft-com:office:office" xmlns:r="http://schemas.openxmlformats.org/officeDocument/2006/relationships" xmlns:m="http://schemas.openxmlformats.org/officeDocument/2006/math" xmlns:v="urn:schemas-microsoft-com:vml" xmlns:wp14="http://schemas.microsoft.com/office/word/2010/wordprocessingDrawing" xmlns:wp="http://schemas.openxmlformats.org/drawingml/2006/wordprocessingDrawing" xmlns:w10="urn:schemas-microsoft-com:office:word" xmlns:w="http://schemas.openxmlformats.org/wordprocessingml/2006/main" xmlns:w14="http://schemas.microsoft.com/office/word/2010/wordml" xmlns:w15="http://schemas.microsoft.com/office/word/2012/wordml" xmlns:w16cid="http://schemas.microsoft.com/office/word/2016/wordml/cid" xmlns:w16se="http://schemas.microsoft.com/office/word/2015/wordml/symex" xmlns:wpg="http://schemas.microsoft.com/office/word/2010/wordprocessingGroup" xmlns:wpi="http://schemas.microsoft.com/office/word/2010/wordprocessingInk" xmlns:wne="http://schemas.microsoft.com/office/word/2006/wordml" xmlns:wps="http://schemas.microsoft.com/office/word/2010/wordprocessingShape" mc:Ignorable="w14 w15 w16se w16cid wp14">
   <w:sdt>
     <w:sdtPr>
-      <w:id w:val="-870837003"/>
+      <w:id w:val="980733425"/>
       <w:docPartObj>
         <w:docPartGallery w:val="Page Numbers (Bottom of Page)"/>
         <w:docPartUnique/>
@@ -12475,14 +13861,6 @@
     <w:abstractNumId w:val="1"/>
   </w:num>
 </w:numbering>
-</file>
-
-<file path=word/people.xml><?xml version="1.0" encoding="utf-8"?>
-<w15:people xmlns:wpc="http://schemas.microsoft.com/office/word/2010/wordprocessingCanvas" xmlns:cx="http://schemas.microsoft.com/office/drawing/2014/chartex" xmlns:cx1="http://schemas.microsoft.com/office/drawing/2015/9/8/chartex" xmlns:cx2="http://schemas.microsoft.com/office/drawing/2015/10/21/chartex" xmlns:cx3="http://schemas.microsoft.com/office/drawing/2016/5/9/chartex" xmlns:cx4="http://schemas.microsoft.com/office/drawing/2016/5/10/chartex" xmlns:cx5="http://schemas.microsoft.com/office/drawing/2016/5/11/chartex" xmlns:cx6="http://schemas.microsoft.com/office/drawing/2016/5/12/chartex" xmlns:cx7="http://schemas.microsoft.com/office/drawing/2016/5/13/chartex" xmlns:cx8="http://schemas.microsoft.com/office/drawing/2016/5/14/chartex" xmlns:mc="http://schemas.openxmlformats.org/markup-compatibility/2006" xmlns:aink="http://schemas.microsoft.com/office/drawing/2016/ink" xmlns:am3d="http://schemas.microsoft.com/office/drawing/2017/model3d" xmlns:o="urn:schemas-microsoft-com:office:office" xmlns:r="http://schemas.openxmlformats.org/officeDocument/2006/relationships" xmlns:m="http://schemas.openxmlformats.org/officeDocument/2006/math" xmlns:v="urn:schemas-microsoft-com:vml" xmlns:wp14="http://schemas.microsoft.com/office/word/2010/wordprocessingDrawing" xmlns:wp="http://schemas.openxmlformats.org/drawingml/2006/wordprocessingDrawing" xmlns:w10="urn:schemas-microsoft-com:office:word" xmlns:w="http://schemas.openxmlformats.org/wordprocessingml/2006/main" xmlns:w14="http://schemas.microsoft.com/office/word/2010/wordml" xmlns:w15="http://schemas.microsoft.com/office/word/2012/wordml" xmlns:w16cid="http://schemas.microsoft.com/office/word/2016/wordml/cid" xmlns:w16se="http://schemas.microsoft.com/office/word/2015/wordml/symex" xmlns:wpg="http://schemas.microsoft.com/office/word/2010/wordprocessingGroup" xmlns:wpi="http://schemas.microsoft.com/office/word/2010/wordprocessingInk" xmlns:wne="http://schemas.microsoft.com/office/word/2006/wordml" xmlns:wps="http://schemas.microsoft.com/office/word/2010/wordprocessingShape" mc:Ignorable="w14 w15 w16se w16cid wp14">
-  <w15:person w15:author="Lewis Fulljames">
-    <w15:presenceInfo w15:providerId="Windows Live" w15:userId="921d9dd6f713c952"/>
-  </w15:person>
-</w15:people>
 </file>
 
 <file path=word/styles.xml><?xml version="1.0" encoding="utf-8"?>
@@ -12951,7 +14329,6 @@
   <w:style w:type="character" w:default="1" w:styleId="DefaultParagraphFont">
     <w:name w:val="Default Paragraph Font"/>
     <w:uiPriority w:val="1"/>
-    <w:semiHidden/>
     <w:unhideWhenUsed/>
   </w:style>
   <w:style w:type="table" w:default="1" w:styleId="TableNormal">
@@ -13508,6 +14885,25 @@
       <w:shd w:val="clear" w:color="auto" w:fill="E1DFDD"/>
     </w:rPr>
   </w:style>
+  <w:style w:type="paragraph" w:styleId="Caption">
+    <w:name w:val="caption"/>
+    <w:basedOn w:val="Normal"/>
+    <w:next w:val="Normal"/>
+    <w:uiPriority w:val="35"/>
+    <w:unhideWhenUsed/>
+    <w:qFormat/>
+    <w:rsid w:val="008A74E9"/>
+    <w:pPr>
+      <w:spacing w:after="200" w:line="240" w:lineRule="auto"/>
+    </w:pPr>
+    <w:rPr>
+      <w:i/>
+      <w:iCs/>
+      <w:color w:val="44546A" w:themeColor="text2"/>
+      <w:sz w:val="18"/>
+      <w:szCs w:val="18"/>
+    </w:rPr>
+  </w:style>
 </w:styles>
 </file>
 
@@ -13837,7 +15233,7 @@
     <b:City>New York</b:City>
     <b:Publisher>McGraw-Hill</b:Publisher>
     <b:Edition>1st</b:Edition>
-    <b:RefOrder>11</b:RefOrder>
+    <b:RefOrder>9</b:RefOrder>
   </b:Source>
   <b:Source>
     <b:Tag>Ron101</b:Tag>
@@ -13863,7 +15259,7 @@
     <b:Year>2010</b:Year>
     <b:City>Indianapolis, Ind.</b:City>
     <b:Publisher>Wiley</b:Publisher>
-    <b:RefOrder>12</b:RefOrder>
+    <b:RefOrder>10</b:RefOrder>
   </b:Source>
   <b:Source>
     <b:Tag>BuS11</b:Tag>
@@ -13900,7 +15296,7 @@
     <b:MonthAccessed>December</b:MonthAccessed>
     <b:DayAccessed>17</b:DayAccessed>
     <b:URL>https://ieeexplore.ieee.org/document/5958104/authors#authors</b:URL>
-    <b:RefOrder>13</b:RefOrder>
+    <b:RefOrder>11</b:RefOrder>
   </b:Source>
   <b:Source>
     <b:Tag>Liu11</b:Tag>
@@ -13930,7 +15326,7 @@
     <b:MonthAccessed>December</b:MonthAccessed>
     <b:DayAccessed>18</b:DayAccessed>
     <b:URL>https://ieeexplore.ieee.org/document/6045059/authors#authors</b:URL>
-    <b:RefOrder>14</b:RefOrder>
+    <b:RefOrder>12</b:RefOrder>
   </b:Source>
   <b:Source>
     <b:Tag>MKo13</b:Tag>
@@ -13966,7 +15362,7 @@
     <b:MonthAccessed>December</b:MonthAccessed>
     <b:DayAccessed>17</b:DayAccessed>
     <b:URL>https://ieeexplore.ieee.org/document/6596261/authors#authors</b:URL>
-    <b:RefOrder>15</b:RefOrder>
+    <b:RefOrder>13</b:RefOrder>
   </b:Source>
   <b:Source>
     <b:Tag>Kha101</b:Tag>
@@ -14000,7 +15396,7 @@
     <b:MonthAccessed>October</b:MonthAccessed>
     <b:DayAccessed>17</b:DayAccessed>
     <b:URL>https://ieeexplore.ieee.org/document/5557962/authors#authors</b:URL>
-    <b:RefOrder>16</b:RefOrder>
+    <b:RefOrder>14</b:RefOrder>
   </b:Source>
   <b:Source>
     <b:Tag>Alt171</b:Tag>
@@ -14032,7 +15428,7 @@
         </b:NameList>
       </b:Author>
     </b:Author>
-    <b:RefOrder>17</b:RefOrder>
+    <b:RefOrder>15</b:RefOrder>
   </b:Source>
   <b:Source>
     <b:Tag>Hil13</b:Tag>
@@ -14065,7 +15461,7 @@
     <b:Publisher>Springer-Verlag London</b:Publisher>
     <b:Edition>1</b:Edition>
     <b:City>London</b:City>
-    <b:RefOrder>18</b:RefOrder>
+    <b:RefOrder>16</b:RefOrder>
   </b:Source>
   <b:Source>
     <b:Tag>Bah14</b:Tag>
@@ -14088,7 +15484,7 @@
         </b:NameList>
       </b:Author>
     </b:Author>
-    <b:RefOrder>19</b:RefOrder>
+    <b:RefOrder>17</b:RefOrder>
   </b:Source>
   <b:Source>
     <b:Tag>Tan11</b:Tag>
@@ -14112,7 +15508,7 @@
         </b:NameList>
       </b:Author>
     </b:Author>
-    <b:RefOrder>20</b:RefOrder>
+    <b:RefOrder>18</b:RefOrder>
   </b:Source>
   <b:Source>
     <b:Tag>Yan13</b:Tag>
@@ -14136,7 +15532,7 @@
         </b:NameList>
       </b:Author>
     </b:Author>
-    <b:RefOrder>21</b:RefOrder>
+    <b:RefOrder>19</b:RefOrder>
   </b:Source>
   <b:Source>
     <b:Tag>Din11</b:Tag>
@@ -14161,7 +15557,7 @@
       </b:Author>
     </b:Author>
     <b:City>Waltham</b:City>
-    <b:RefOrder>22</b:RefOrder>
+    <b:RefOrder>20</b:RefOrder>
   </b:Source>
   <b:Source>
     <b:Tag>Kol151</b:Tag>
@@ -14193,7 +15589,7 @@
         </b:NameList>
       </b:Author>
     </b:Author>
-    <b:RefOrder>23</b:RefOrder>
+    <b:RefOrder>21</b:RefOrder>
   </b:Source>
   <b:Source>
     <b:Tag>Pah131</b:Tag>
@@ -14221,7 +15617,7 @@
         </b:NameList>
       </b:Author>
     </b:Author>
-    <b:RefOrder>24</b:RefOrder>
+    <b:RefOrder>22</b:RefOrder>
   </b:Source>
   <b:Source>
     <b:Tag>Eur18</b:Tag>
@@ -14240,7 +15636,7 @@
     <b:MonthAccessed>February</b:MonthAccessed>
     <b:DayAccessed>19</b:DayAccessed>
     <b:URL>https://ec.europa.eu/eurostat/documents/2995521/9447642/9-13122018-BP-EN.pdf/731844ac-86ad-4095-b188-e03f9f713235</b:URL>
-    <b:RefOrder>25</b:RefOrder>
+    <b:RefOrder>23</b:RefOrder>
   </b:Source>
   <b:Source>
     <b:Tag>Eur17</b:Tag>
@@ -14259,7 +15655,7 @@
     <b:MonthAccessed>February</b:MonthAccessed>
     <b:DayAccessed>19</b:DayAccessed>
     <b:URL>https://ec.europa.eu/eurostat/en/web/products-eurostat-news/-/DDN-20170330-1</b:URL>
-    <b:RefOrder>26</b:RefOrder>
+    <b:RefOrder>24</b:RefOrder>
   </b:Source>
   <b:Source>
     <b:Tag>Eur14</b:Tag>
@@ -14278,7 +15674,7 @@
     <b:MonthAccessed>February</b:MonthAccessed>
     <b:DayAccessed>19</b:DayAccessed>
     <b:URL>https://ec.europa.eu/eurostat/documents/2995521/6208098/4-09122014-AP-EN.pdf/627ddf4f-730a-46ca-856b-32532d8325c5</b:URL>
-    <b:RefOrder>27</b:RefOrder>
+    <b:RefOrder>25</b:RefOrder>
   </b:Source>
   <b:Source>
     <b:Tag>Rig18</b:Tag>
@@ -14296,7 +15692,7 @@
       </b:Author>
     </b:Author>
     <b:Month>January</b:Month>
-    <b:RefOrder>28</b:RefOrder>
+    <b:RefOrder>26</b:RefOrder>
   </b:Source>
   <b:Source>
     <b:Tag>Gre17</b:Tag>
@@ -14488,7 +15884,7 @@
         </b:NameList>
       </b:Author>
     </b:Author>
-    <b:RefOrder>29</b:RefOrder>
+    <b:RefOrder>27</b:RefOrder>
   </b:Source>
   <b:Source>
     <b:Tag>Ali18</b:Tag>
@@ -14510,7 +15906,7 @@
     <b:MonthAccessed>April</b:MonthAccessed>
     <b:DayAccessed>1</b:DayAccessed>
     <b:URL>https://medium.com/@alicealdaine/top-10-api-testing-tools-rest-soap-services-5395cb03cfa9</b:URL>
-    <b:RefOrder>10</b:RefOrder>
+    <b:RefOrder>28</b:RefOrder>
   </b:Source>
   <b:Source>
     <b:Tag>Lar18</b:Tag>
@@ -14532,13 +15928,13 @@
     <b:MonthAccessed>February</b:MonthAccessed>
     <b:DayAccessed>14</b:DayAccessed>
     <b:URL>https://www.zdnet.com/article/top-cloud-providers-2018-how-aws-microsoft-google-ibm-oracle-alibaba-stack-up/</b:URL>
-    <b:RefOrder>9</b:RefOrder>
+    <b:RefOrder>29</b:RefOrder>
   </b:Source>
 </b:Sources>
 </file>
 
 <file path=customXml/itemProps1.xml><?xml version="1.0" encoding="utf-8"?>
-<ds:datastoreItem xmlns:ds="http://schemas.openxmlformats.org/officeDocument/2006/customXml" ds:itemID="{92795B28-35B5-487E-8B1C-E9D70E165FC1}">
+<ds:datastoreItem xmlns:ds="http://schemas.openxmlformats.org/officeDocument/2006/customXml" ds:itemID="{65E09ED8-D809-486A-8D88-528DCBAC0FEB}">
   <ds:schemaRefs>
     <ds:schemaRef ds:uri="http://schemas.openxmlformats.org/officeDocument/2006/bibliography"/>
   </ds:schemaRefs>

</xml_diff>